<commit_message>
Final and other homeworks
</commit_message>
<xml_diff>
--- a/final/RBE500_F17_Final.docx
+++ b/final/RBE500_F17_Final.docx
@@ -1,6 +1,6 @@
 
 <file path=word/document.xml><?xml version="1.0" encoding="utf-8"?>
-<w:document xmlns:a="http://schemas.openxmlformats.org/drawingml/2006/main" xmlns:pic="http://schemas.openxmlformats.org/drawingml/2006/picture" xmlns:a14="http://schemas.microsoft.com/office/drawing/2010/main" xmlns:wpc="http://schemas.microsoft.com/office/word/2010/wordprocessingCanvas" xmlns:mc="http://schemas.openxmlformats.org/markup-compatibility/2006" xmlns:o="urn:schemas-microsoft-com:office:office" xmlns:r="http://schemas.openxmlformats.org/officeDocument/2006/relationships" xmlns:m="http://schemas.openxmlformats.org/officeDocument/2006/math" xmlns:v="urn:schemas-microsoft-com:vml" xmlns:wp14="http://schemas.microsoft.com/office/word/2010/wordprocessingDrawing" xmlns:wp="http://schemas.openxmlformats.org/drawingml/2006/wordprocessingDrawing" xmlns:w10="urn:schemas-microsoft-com:office:word" xmlns:w="http://schemas.openxmlformats.org/wordprocessingml/2006/main" xmlns:w14="http://schemas.microsoft.com/office/word/2010/wordml" xmlns:w15="http://schemas.microsoft.com/office/word/2012/wordml" xmlns:wpg="http://schemas.microsoft.com/office/word/2010/wordprocessingGroup" xmlns:wpi="http://schemas.microsoft.com/office/word/2010/wordprocessingInk" xmlns:wne="http://schemas.microsoft.com/office/word/2006/wordml" xmlns:wps="http://schemas.microsoft.com/office/word/2010/wordprocessingShape" mc:Ignorable="w14 w15 wp14">
+<w:document xmlns:wpc="http://schemas.microsoft.com/office/word/2010/wordprocessingCanvas" xmlns:mc="http://schemas.openxmlformats.org/markup-compatibility/2006" xmlns:o="urn:schemas-microsoft-com:office:office" xmlns:r="http://schemas.openxmlformats.org/officeDocument/2006/relationships" xmlns:m="http://schemas.openxmlformats.org/officeDocument/2006/math" xmlns:v="urn:schemas-microsoft-com:vml" xmlns:wp14="http://schemas.microsoft.com/office/word/2010/wordprocessingDrawing" xmlns:wp="http://schemas.openxmlformats.org/drawingml/2006/wordprocessingDrawing" xmlns:w10="urn:schemas-microsoft-com:office:word" xmlns:w="http://schemas.openxmlformats.org/wordprocessingml/2006/main" xmlns:w14="http://schemas.microsoft.com/office/word/2010/wordml" xmlns:wpg="http://schemas.microsoft.com/office/word/2010/wordprocessingGroup" xmlns:wpi="http://schemas.microsoft.com/office/word/2010/wordprocessingInk" xmlns:wne="http://schemas.microsoft.com/office/word/2006/wordml" xmlns:wps="http://schemas.microsoft.com/office/word/2010/wordprocessingShape" mc:Ignorable="w14 wp14">
   <w:body>
     <w:p>
       <w:pPr>
@@ -52,7 +52,7 @@
                           </pic:cNvPicPr>
                         </pic:nvPicPr>
                         <pic:blipFill>
-                          <a:blip r:embed="rId7">
+                          <a:blip r:embed="rId8">
                             <a:extLst>
                               <a:ext uri="{28A0092B-C50C-407E-A947-70E740481C1C}">
                                 <a14:useLocalDpi xmlns:a14="http://schemas.microsoft.com/office/drawing/2010/main" val="0"/>
@@ -92,7 +92,7 @@
                           </pic:cNvPicPr>
                         </pic:nvPicPr>
                         <pic:blipFill>
-                          <a:blip r:embed="rId8">
+                          <a:blip r:embed="rId9">
                             <a:extLst>
                               <a:ext uri="{28A0092B-C50C-407E-A947-70E740481C1C}">
                                 <a14:useLocalDpi xmlns:a14="http://schemas.microsoft.com/office/drawing/2010/main" val="0"/>
@@ -549,7 +549,7 @@
                           </pic:cNvPicPr>
                         </pic:nvPicPr>
                         <pic:blipFill>
-                          <a:blip r:embed="rId9">
+                          <a:blip r:embed="rId10">
                             <a:extLst>
                               <a:ext uri="{28A0092B-C50C-407E-A947-70E740481C1C}">
                                 <a14:useLocalDpi xmlns:a14="http://schemas.microsoft.com/office/drawing/2010/main" val="0"/>
@@ -1486,7 +1486,7 @@
                           </pic:cNvPicPr>
                         </pic:nvPicPr>
                         <pic:blipFill>
-                          <a:blip r:embed="rId10">
+                          <a:blip r:embed="rId11">
                             <a:extLst>
                               <a:ext uri="{28A0092B-C50C-407E-A947-70E740481C1C}">
                                 <a14:useLocalDpi xmlns:a14="http://schemas.microsoft.com/office/drawing/2010/main" val="0"/>
@@ -1532,8 +1532,8 @@
           </mc:Choice>
           <mc:Fallback>
             <w:pict>
-              <v:group id="Group 12" style="position:absolute;margin-left:61.45pt;margin-top:.4pt;width:137.4pt;height:53.45pt;z-index:251652608;mso-position-horizontal-relative:page" coordsize="2748,1069" coordorigin="728,8" o:spid="_x0000_s1026" w14:anchorId="4508F8A0" o:gfxdata="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">
-                <v:shapetype id="_x0000_t75" coordsize="21600,21600" filled="f" stroked="f" o:spt="75" o:preferrelative="t" path="m@4@5l@4@11@9@11@9@5xe">
+              <v:group id="Group 12" o:spid="_x0000_s1026" style="position:absolute;margin-left:61.45pt;margin-top:.4pt;width:137.4pt;height:53.45pt;z-index:251652608;mso-position-horizontal-relative:page" coordorigin="728,8" coordsize="2748,1069" o:gfxdata="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">
+                <v:shapetype id="_x0000_t75" coordsize="21600,21600" o:spt="75" o:preferrelative="t" path="m@4@5l@4@11@9@11@9@5xe" filled="f" stroked="f">
                   <v:stroke joinstyle="miter"/>
                   <v:formulas>
                     <v:f eqn="if lineDrawn pixelLineWidth 0"/>
@@ -1549,32 +1549,32 @@
                     <v:f eqn="prod @7 21600 pixelHeight"/>
                     <v:f eqn="sum @10 21600 0"/>
                   </v:formulas>
-                  <v:path gradientshapeok="t" o:connecttype="rect" o:extrusionok="f"/>
+                  <v:path o:extrusionok="f" gradientshapeok="t" o:connecttype="rect"/>
                   <o:lock v:ext="edit" aspectratio="t"/>
                 </v:shapetype>
-                <v:shape id="Picture 20" style="position:absolute;left:728;top:8;width:2719;height:1069;visibility:visible;mso-wrap-style:square" o:spid="_x0000_s1027" type="#_x0000_t75" o:gfxdata="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">
-                  <v:imagedata o:title="" r:id="rId11"/>
+                <v:shape id="Picture 20" o:spid="_x0000_s1027" type="#_x0000_t75" style="position:absolute;left:728;top:8;width:2719;height:1069;visibility:visible;mso-wrap-style:square" o:gfxdata="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">
+                  <v:imagedata r:id="rId12" o:title=""/>
                 </v:shape>
-                <v:shape id="Picture 19" style="position:absolute;left:2268;top:588;width:138;height:269;visibility:visible;mso-wrap-style:square" o:spid="_x0000_s1028" type="#_x0000_t75" o:gfxdata="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">
-                  <v:imagedata o:title="" r:id="rId12"/>
+                <v:shape id="Picture 19" o:spid="_x0000_s1028" type="#_x0000_t75" style="position:absolute;left:2268;top:588;width:138;height:269;visibility:visible;mso-wrap-style:square" o:gfxdata="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">
+                  <v:imagedata r:id="rId13" o:title=""/>
                 </v:shape>
-                <v:shape id="Freeform 18" style="position:absolute;left:2433;top:221;width:181;height:466;visibility:visible;mso-wrap-style:square;v-text-anchor:top" coordsize="181,466" o:spid="_x0000_s1029" filled="f" strokeweight=".01611mm" path="m179,35r-7,20l170,63,13,456r-2,3l8,464r-5,2l2,465,,464,155,76r1,-2l156,71r3,-5l160,62r1,-1l165,47r1,-9l165,30r-5,-5l153,22r-7,-1l137,20,126,18r-6,-3l118,13r,-3l119,8r2,-4l126,2,132,r,2l134,7r36,9l176,19r3,3l181,27r-2,8xe" o:gfxdata="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">
+                <v:shape id="Freeform 18" o:spid="_x0000_s1029" style="position:absolute;left:2433;top:221;width:181;height:466;visibility:visible;mso-wrap-style:square;v-text-anchor:top" coordsize="181,466" o:gfxdata="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" path="m179,35r-7,20l170,63,13,456r-2,3l8,464r-5,2l2,465,,464,155,76r1,-2l156,71r3,-5l160,62r1,-1l165,47r1,-9l165,30r-5,-5l153,22r-7,-1l137,20,126,18r-6,-3l118,13r,-3l119,8r2,-4l126,2,132,r,2l134,7r36,9l176,19r3,3l181,27r-2,8xe" filled="f" strokeweight=".01611mm">
                   <v:path arrowok="t" o:connecttype="custom" o:connectlocs="179,256;172,276;170,284;13,677;11,680;8,685;3,687;2,686;0,685;155,297;156,295;156,292;159,287;160,283;161,282;165,268;166,259;165,251;160,246;153,243;146,242;137,241;126,239;120,236;118,234;118,231;119,229;121,225;126,223;132,221;132,223;134,228;170,237;176,240;179,243;181,248;179,256" o:connectangles="0,0,0,0,0,0,0,0,0,0,0,0,0,0,0,0,0,0,0,0,0,0,0,0,0,0,0,0,0,0,0,0,0,0,0,0,0"/>
                 </v:shape>
-                <v:shape id="Picture 17" style="position:absolute;left:2841;top:234;width:172;height:285;visibility:visible;mso-wrap-style:square" o:spid="_x0000_s1030" type="#_x0000_t75" o:gfxdata="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">
-                  <v:imagedata o:title="" r:id="rId13"/>
+                <v:shape id="Picture 17" o:spid="_x0000_s1030" type="#_x0000_t75" style="position:absolute;left:2841;top:234;width:172;height:285;visibility:visible;mso-wrap-style:square" o:gfxdata="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">
+                  <v:imagedata r:id="rId14" o:title=""/>
                 </v:shape>
-                <v:shape id="AutoShape 16" style="position:absolute;left:5859;top:12912;width:1100;height:1867;visibility:visible;mso-wrap-style:square;v-text-anchor:top" coordsize="1100,1867" o:spid="_x0000_s1031" filled="f" strokeweight=".01611mm" path="m-2958,-12079r13,l-2952,-12071r-11,5l-2977,-12064r-24,-2l-3018,-12066r-21,-1l-3064,-12069r-56,l-3143,-12068r-21,2l-3182,-12066r-26,2l-3217,-12065r-6,-4l-3226,-12075r-1,-9l-3225,-12087r4,-4l-3213,-12092r1,6l-3208,-12081r8,1l-3189,-12079r14,-1l-3158,-12081r24,l-3106,-12082r33,-1l-3044,-12083r24,1l-2998,-12081r16,1l-2968,-12079r10,xm-3149,-12118r4,-13l-3143,-12148r,-22l-3143,-12631r,-9l-3145,-12649r-4,-7l-3153,-12661r-8,-4l-3172,-12667r-2,l-3175,-12668r3,-2l-3168,-12670r6,-3l-3157,-12673r4,1l-3143,-12670r6,4l-3133,-12661r3,8l-3129,-12643r,483l-3131,-12145r-2,11l-3139,-12124r-10,6xm-2914,-12347r-25,l-2950,-12348r-12,-1l-2977,-12352r-18,-4l-2996,-12357r-6,-1l-3007,-12361r-5,-2l-3014,-12363r-1,l-3014,-12366r2,-2l-3011,-12370r3,-1l-3002,-12371r2,2l-2996,-12368r20,6l-2957,-12357r17,3l-2926,-12353r27,l-2883,-12353r15,-3l-2877,-12353r-11,3l-2899,-12348r-9,1l-2914,-12347xe" o:gfxdata="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">
+                <v:shape id="AutoShape 16" o:spid="_x0000_s1031" style="position:absolute;left:5859;top:12912;width:1100;height:1867;visibility:visible;mso-wrap-style:square;v-text-anchor:top" coordsize="1100,1867" o:gfxdata="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" path="m-2958,-12079r13,l-2952,-12071r-11,5l-2977,-12064r-24,-2l-3018,-12066r-21,-1l-3064,-12069r-56,l-3143,-12068r-21,2l-3182,-12066r-26,2l-3217,-12065r-6,-4l-3226,-12075r-1,-9l-3225,-12087r4,-4l-3213,-12092r1,6l-3208,-12081r8,1l-3189,-12079r14,-1l-3158,-12081r24,l-3106,-12082r33,-1l-3044,-12083r24,1l-2998,-12081r16,1l-2968,-12079r10,xm-3149,-12118r4,-13l-3143,-12148r,-22l-3143,-12631r,-9l-3145,-12649r-4,-7l-3153,-12661r-8,-4l-3172,-12667r-2,l-3175,-12668r3,-2l-3168,-12670r6,-3l-3157,-12673r4,1l-3143,-12670r6,4l-3133,-12661r3,8l-3129,-12643r,483l-3131,-12145r-2,11l-3139,-12124r-10,6xm-2914,-12347r-25,l-2950,-12348r-12,-1l-2977,-12352r-18,-4l-2996,-12357r-6,-1l-3007,-12361r-5,-2l-3014,-12363r-1,l-3014,-12366r2,-2l-3011,-12370r3,-1l-3002,-12371r2,2l-2996,-12368r20,6l-2957,-12357r17,3l-2926,-12353r27,l-2883,-12353r15,-3l-2877,-12353r-11,3l-2899,-12348r-9,1l-2914,-12347xe" filled="f" strokeweight=".01611mm">
                   <v:path arrowok="t" o:connecttype="custom" o:connectlocs="-2945,833;-2963,846;-3001,846;-3039,845;-3120,843;-3164,846;-3208,848;-3223,843;-3227,828;-3221,821;-3212,826;-3200,832;-3175,832;-3134,831;-3073,829;-3020,830;-2982,832;-2958,833;-3145,781;-3143,742;-3143,272;-3149,256;-3161,247;-3174,245;-3172,242;-3162,239;-3153,240;-3137,246;-3130,259;-3129,752;-3133,778;-3149,794;-2939,565;-2962,563;-2995,556;-3002,554;-3012,549;-3015,549;-3012,544;-3008,541;-3000,543;-2976,550;-2940,558;-2899,559;-2868,556;-2888,562;-2908,565" o:connectangles="0,0,0,0,0,0,0,0,0,0,0,0,0,0,0,0,0,0,0,0,0,0,0,0,0,0,0,0,0,0,0,0,0,0,0,0,0,0,0,0,0,0,0,0,0,0,0"/>
                 </v:shape>
-                <v:shape id="Freeform 15" style="position:absolute;left:1572;top:963;width:1903;height:48;visibility:visible;mso-wrap-style:square;v-text-anchor:top" coordsize="1903,48" o:spid="_x0000_s1032" fillcolor="black" stroked="f" path="m1869,l61,,31,24,,48r1903,l1886,24,1869,xe" o:gfxdata="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">
+                <v:shape id="Freeform 15" o:spid="_x0000_s1032" style="position:absolute;left:1572;top:963;width:1903;height:48;visibility:visible;mso-wrap-style:square;v-text-anchor:top" coordsize="1903,48" o:gfxdata="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" path="m1869,l61,,31,24,,48r1903,l1886,24,1869,xe" fillcolor="black" stroked="f">
                   <v:path arrowok="t" o:connecttype="custom" o:connectlocs="1869,963;61,963;31,987;0,1011;1903,1011;1886,987;1869,963" o:connectangles="0,0,0,0,0,0,0"/>
                 </v:shape>
-                <v:shape id="Freeform 14" style="position:absolute;left:1572;top:963;width:1903;height:48;visibility:visible;mso-wrap-style:square;v-text-anchor:top" coordsize="1903,48" o:spid="_x0000_s1033" filled="f" strokeweight=".01611mm" path="m61,l31,24,,48r1903,l1886,24,1869,,61,xe" o:gfxdata="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">
+                <v:shape id="Freeform 14" o:spid="_x0000_s1033" style="position:absolute;left:1572;top:963;width:1903;height:48;visibility:visible;mso-wrap-style:square;v-text-anchor:top" coordsize="1903,48" o:gfxdata="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" path="m61,l31,24,,48r1903,l1886,24,1869,,61,xe" filled="f" strokeweight=".01611mm">
                   <v:path arrowok="t" o:connecttype="custom" o:connectlocs="61,963;31,987;0,1011;1903,1011;1886,987;1869,963;61,963" o:connectangles="0,0,0,0,0,0,0"/>
                 </v:shape>
-                <v:shape id="Picture 13" style="position:absolute;left:1003;top:391;width:504;height:472;visibility:visible;mso-wrap-style:square" o:spid="_x0000_s1034" type="#_x0000_t75" o:gfxdata="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">
-                  <v:imagedata o:title="" r:id="rId14"/>
+                <v:shape id="Picture 13" o:spid="_x0000_s1034" type="#_x0000_t75" style="position:absolute;left:1003;top:391;width:504;height:472;visibility:visible;mso-wrap-style:square" o:gfxdata="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">
+                  <v:imagedata r:id="rId15" o:title=""/>
                 </v:shape>
                 <w10:wrap anchorx="page"/>
               </v:group>
@@ -1670,7 +1670,7 @@
           </mc:Choice>
           <mc:Fallback>
             <w:pict>
-              <v:line id="Line 11" style="position:absolute;z-index:251653632;visibility:visible;mso-wrap-style:square;mso-width-percent:0;mso-height-percent:0;mso-wrap-distance-left:9pt;mso-wrap-distance-top:0;mso-wrap-distance-right:9pt;mso-wrap-distance-bottom:0;mso-position-horizontal:absolute;mso-position-horizontal-relative:page;mso-position-vertical:absolute;mso-position-vertical-relative:text;mso-width-percent:0;mso-height-percent:0;mso-width-relative:page;mso-height-relative:page" o:spid="_x0000_s1026" strokeweight="1.5pt" from="0,42.2pt" to="612pt,42.2pt" w14:anchorId="08F604DB" o:gfxdata="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">
+              <v:line id="Line 11" o:spid="_x0000_s1026" style="position:absolute;z-index:251653632;visibility:visible;mso-wrap-style:square;mso-width-percent:0;mso-height-percent:0;mso-wrap-distance-left:9pt;mso-wrap-distance-top:0;mso-wrap-distance-right:9pt;mso-wrap-distance-bottom:0;mso-position-horizontal:absolute;mso-position-horizontal-relative:page;mso-position-vertical:absolute;mso-position-vertical-relative:text;mso-width-percent:0;mso-height-percent:0;mso-width-relative:page;mso-height-relative:page" from="0,42.2pt" to="612pt,42.2pt" o:gfxdata="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" strokeweight="1.5pt">
                 <w10:wrap anchorx="page"/>
               </v:line>
             </w:pict>
@@ -1816,10 +1816,11 @@
       </w:r>
       <w:r>
         <w:tab/>
-        <w:t>12/6/17</w:t>
-      </w:r>
-      <w:bookmarkStart w:name="_GoBack" w:id="0"/>
-      <w:bookmarkEnd w:id="0"/>
+        <w:t>12/13</w:t>
+      </w:r>
+      <w:r>
+        <w:t>/17</w:t>
+      </w:r>
     </w:p>
     <w:p>
       <w:pPr>
@@ -1908,7 +1909,6 @@
     <w:p>
       <w:pPr>
         <w:ind w:left="1440" w:right="1440"/>
-        <w:jc w:val="both"/>
       </w:pPr>
       <w:r>
         <w:t xml:space="preserve">Some of these problems involve writing Python code. Please annotate your code with appropriate comments. You don’t have to comment every line, but at least comment major sections. </w:t>
@@ -1917,13 +1917,11 @@
     <w:p>
       <w:pPr>
         <w:ind w:left="1440" w:right="1440"/>
-        <w:jc w:val="both"/>
       </w:pPr>
     </w:p>
     <w:p>
       <w:pPr>
         <w:ind w:left="1440" w:right="1440"/>
-        <w:jc w:val="both"/>
       </w:pPr>
       <w:r>
         <w:t xml:space="preserve">Please include the answers (graphs, explanations, page scans, etc) in a single PDF file and attach the code in a separate zip file. So one PDF file and one zip file for the code. This will streamline the grading process for the TA’s because they can just leave comments on the PDF. </w:t>
@@ -2812,28 +2810,42 @@
           <w:sz w:val="24"/>
           <w:szCs w:val="24"/>
         </w:rPr>
-        <w:t xml:space="preserve">The </w:t>
+        <w:t>The expected value of</w:t>
       </w:r>
       <w:r>
         <w:rPr>
           <w:sz w:val="24"/>
           <w:szCs w:val="24"/>
         </w:rPr>
-        <w:t xml:space="preserve">expectation </w:t>
+        <w:t xml:space="preserve"> the </w:t>
       </w:r>
       <w:r>
         <w:rPr>
           <w:sz w:val="24"/>
           <w:szCs w:val="24"/>
         </w:rPr>
-        <w:t xml:space="preserve">for the </w:t>
+        <w:t>sample mean</w:t>
       </w:r>
       <w:r>
         <w:rPr>
           <w:sz w:val="24"/>
           <w:szCs w:val="24"/>
         </w:rPr>
-        <w:t xml:space="preserve">sample mean   </w:t>
+        <w:t>,</w:t>
+      </w:r>
+      <w:r>
+        <w:rPr>
+          <w:sz w:val="24"/>
+          <w:szCs w:val="24"/>
+        </w:rPr>
+        <w:t xml:space="preserve"> </w:t>
+      </w:r>
+      <w:r>
+        <w:rPr>
+          <w:sz w:val="24"/>
+          <w:szCs w:val="24"/>
+        </w:rPr>
+        <w:t xml:space="preserve"> </w:t>
       </w:r>
       <m:oMath>
         <m:r>
@@ -2948,7 +2960,26 @@
                 <w:sz w:val="24"/>
                 <w:szCs w:val="24"/>
               </w:rPr>
-              <m:t xml:space="preserve">,   </m:t>
+              <m:t xml:space="preserve">,  </m:t>
+            </m:r>
+            <m:r>
+              <m:rPr>
+                <m:sty m:val="p"/>
+              </m:rPr>
+              <w:rPr>
+                <w:rFonts w:ascii="Cambria Math" w:hAnsi="Cambria Math"/>
+                <w:sz w:val="24"/>
+                <w:szCs w:val="24"/>
+              </w:rPr>
+              <m:t>is</m:t>
+            </m:r>
+            <m:r>
+              <w:rPr>
+                <w:rFonts w:ascii="Cambria Math" w:hAnsi="Cambria Math"/>
+                <w:sz w:val="24"/>
+                <w:szCs w:val="24"/>
+              </w:rPr>
+              <m:t xml:space="preserve">  </m:t>
             </m:r>
           </m:e>
         </m:nary>
@@ -3037,34 +3068,17 @@
           <w:sz w:val="24"/>
           <w:szCs w:val="24"/>
         </w:rPr>
-        <w:t xml:space="preserve"> </w:t>
-      </w:r>
-    </w:p>
-    <w:p>
-      <w:pPr>
-        <w:pStyle w:val="ListParagraph"/>
-        <w:widowControl/>
-        <w:ind w:left="2160" w:right="720" w:firstLine="0"/>
-        <w:contextualSpacing/>
+        <w:t xml:space="preserve"> (5</w:t>
+      </w:r>
+      <w:r>
         <w:rPr>
           <w:sz w:val="24"/>
           <w:szCs w:val="24"/>
         </w:rPr>
-      </w:pPr>
-      <w:r>
-        <w:rPr>
-          <w:sz w:val="24"/>
-          <w:szCs w:val="24"/>
-        </w:rPr>
-        <w:t>(5</w:t>
-      </w:r>
-      <w:r>
-        <w:rPr>
-          <w:sz w:val="24"/>
-          <w:szCs w:val="24"/>
-        </w:rPr>
         <w:t xml:space="preserve"> points)</w:t>
       </w:r>
+      <w:bookmarkStart w:id="0" w:name="_GoBack"/>
+      <w:bookmarkEnd w:id="0"/>
     </w:p>
     <w:p>
       <w:pPr>
@@ -3147,6 +3161,76 @@
             <w:szCs w:val="24"/>
           </w:rPr>
           <m:t>≡E</m:t>
+        </m:r>
+        <m:d>
+          <m:dPr>
+            <m:begChr m:val="["/>
+            <m:endChr m:val="]"/>
+            <m:ctrlPr>
+              <w:rPr>
+                <w:rFonts w:ascii="Cambria Math" w:hAnsi="Cambria Math"/>
+                <w:i/>
+                <w:sz w:val="24"/>
+                <w:szCs w:val="24"/>
+              </w:rPr>
+            </m:ctrlPr>
+          </m:dPr>
+          <m:e>
+            <m:sSup>
+              <m:sSupPr>
+                <m:ctrlPr>
+                  <w:rPr>
+                    <w:rFonts w:ascii="Cambria Math" w:hAnsi="Cambria Math"/>
+                    <w:i/>
+                    <w:sz w:val="24"/>
+                    <w:szCs w:val="24"/>
+                  </w:rPr>
+                </m:ctrlPr>
+              </m:sSupPr>
+              <m:e>
+                <m:d>
+                  <m:dPr>
+                    <m:ctrlPr>
+                      <w:rPr>
+                        <w:rFonts w:ascii="Cambria Math" w:hAnsi="Cambria Math"/>
+                        <w:i/>
+                        <w:sz w:val="24"/>
+                        <w:szCs w:val="24"/>
+                      </w:rPr>
+                    </m:ctrlPr>
+                  </m:dPr>
+                  <m:e>
+                    <m:r>
+                      <w:rPr>
+                        <w:rFonts w:ascii="Cambria Math" w:hAnsi="Cambria Math"/>
+                        <w:sz w:val="24"/>
+                        <w:szCs w:val="24"/>
+                      </w:rPr>
+                      <m:t>m-E[x]</m:t>
+                    </m:r>
+                  </m:e>
+                </m:d>
+              </m:e>
+              <m:sup>
+                <m:r>
+                  <w:rPr>
+                    <w:rFonts w:ascii="Cambria Math" w:hAnsi="Cambria Math"/>
+                    <w:sz w:val="24"/>
+                    <w:szCs w:val="24"/>
+                  </w:rPr>
+                  <m:t>2</m:t>
+                </m:r>
+              </m:sup>
+            </m:sSup>
+          </m:e>
+        </m:d>
+        <m:r>
+          <w:rPr>
+            <w:rFonts w:ascii="Cambria Math" w:hAnsi="Cambria Math"/>
+            <w:sz w:val="24"/>
+            <w:szCs w:val="24"/>
+          </w:rPr>
+          <m:t>=E</m:t>
         </m:r>
         <m:d>
           <m:dPr>
@@ -3703,7 +3787,6 @@
         </w:numPr>
         <w:ind w:left="1800" w:right="720"/>
         <w:contextualSpacing/>
-        <w:jc w:val="both"/>
       </w:pPr>
       <w:r>
         <w:t>You’ve been spending far too much time in the lab getting a mobile robot to work.  You go to the storage room to get some wheels for your robot.  You find that there are two boxes of wheels.  Box 1 contains 5 large wheels and 7 small wheels; Box 2 contains 3 large wheels and 12 small wheels.  Frustrated at the lack of organization (and your lack of sleep) you decide to flip a fair coin to figure out which box to randomly grab a wheel from.  If it’s heads, you pick from Box 1, if it’s tails, you pick from Box 2.  You run the experiment and have selected a small wheel.  What is the probability you selected the wheel from Box 2?</w:t>
@@ -3722,7 +3805,6 @@
         </w:numPr>
         <w:ind w:right="720"/>
         <w:contextualSpacing/>
-        <w:jc w:val="both"/>
       </w:pPr>
       <w:r>
         <w:t>points)</w:t>
@@ -3734,7 +3816,6 @@
         <w:widowControl/>
         <w:ind w:left="1800" w:right="720" w:firstLine="0"/>
         <w:contextualSpacing/>
-        <w:jc w:val="both"/>
       </w:pPr>
     </w:p>
     <w:p>
@@ -3747,7 +3828,6 @@
         </w:numPr>
         <w:ind w:left="1800" w:right="720"/>
         <w:contextualSpacing/>
-        <w:jc w:val="both"/>
         <w:rPr>
           <w:sz w:val="26"/>
         </w:rPr>
@@ -3892,7 +3972,6 @@
         </w:numPr>
         <w:ind w:right="720"/>
         <w:contextualSpacing/>
-        <w:jc w:val="both"/>
         <w:rPr>
           <w:sz w:val="26"/>
         </w:rPr>
@@ -3948,12 +4027,14 @@
         <w:spacing w:before="3"/>
         <w:ind w:right="720"/>
         <w:contextualSpacing/>
-        <w:jc w:val="both"/>
         <w:rPr>
           <w:sz w:val="26"/>
         </w:rPr>
       </w:pPr>
       <w:r>
+        <w:t xml:space="preserve"> </w:t>
+      </w:r>
+      <w:r>
         <w:t>Assuming these</w:t>
       </w:r>
       <w:r>
@@ -4061,7 +4142,7 @@
       <w:r>
         <w:t xml:space="preserve"> .  [Hint: You will have to look up the meters per degree for latitude and for longitude at these locations. You can use </w:t>
       </w:r>
-      <w:hyperlink w:history="1" r:id="rId15">
+      <w:hyperlink r:id="rId16" w:history="1">
         <w:r>
           <w:rPr>
             <w:rStyle w:val="Hyperlink"/>
@@ -4097,7 +4178,6 @@
         </w:tabs>
         <w:spacing w:before="56"/>
         <w:ind w:right="720"/>
-        <w:jc w:val="both"/>
       </w:pPr>
       <w:r>
         <w:t>How far is each Ro</w:t>
@@ -4135,7 +4215,6 @@
           <w:tab w:val="left" w:pos="2881"/>
         </w:tabs>
         <w:ind w:right="720"/>
-        <w:jc w:val="both"/>
       </w:pPr>
       <w:r>
         <w:t xml:space="preserve">Find the data which is aligned at the same GPS times for the Master and Rover_1. For each corresponding sample time, </w:t>
@@ -4242,8 +4321,7 @@
           <w:tab w:val="left" w:pos="2161"/>
         </w:tabs>
         <w:spacing w:line="266" w:lineRule="exact"/>
-        <w:ind w:right="720"/>
-        <w:jc w:val="both"/>
+        <w:ind w:left="1800" w:right="720" w:firstLine="0"/>
       </w:pPr>
       <w:r>
         <w:t xml:space="preserve">The file </w:t>
@@ -4315,10 +4393,25 @@
         <w:t xml:space="preserve"> (the top of the map)</w:t>
       </w:r>
       <w:r>
-        <w:t xml:space="preserve">. </w:t>
-      </w:r>
-      <w:r>
-        <w:t>Further, assume that each square of the grid is 60 x 60 cm</w:t>
+        <w:t>. Further, assume</w:t>
+      </w:r>
+      <w:r>
+        <w:t xml:space="preserve"> that</w:t>
+      </w:r>
+      <w:r>
+        <w:t xml:space="preserve"> each</w:t>
+      </w:r>
+      <w:r>
+        <w:t xml:space="preserve"> grid</w:t>
+      </w:r>
+      <w:r>
+        <w:t xml:space="preserve"> square</w:t>
+      </w:r>
+      <w:r>
+        <w:t xml:space="preserve"> is</w:t>
+      </w:r>
+      <w:r>
+        <w:t xml:space="preserve"> 60 x 60 cm</w:t>
       </w:r>
       <w:r>
         <w:t>.</w:t>
@@ -4327,10 +4420,19 @@
         <w:t xml:space="preserve"> </w:t>
       </w:r>
       <w:r>
-        <w:t xml:space="preserve">Using the average range measurements </w:t>
-      </w:r>
-      <w:r>
-        <w:t>Estimate the grid position of the two robot</w:t>
+        <w:t>Using the average range measurements</w:t>
+      </w:r>
+      <w:r>
+        <w:t>,</w:t>
+      </w:r>
+      <w:r>
+        <w:t xml:space="preserve"> </w:t>
+      </w:r>
+      <w:r>
+        <w:t>e</w:t>
+      </w:r>
+      <w:r>
+        <w:t>stimate the grid position of the two robot</w:t>
       </w:r>
       <w:r>
         <w:rPr>
@@ -4375,11 +4477,7 @@
         <w:t>15</w:t>
       </w:r>
       <w:r>
-        <w:t xml:space="preserve"> </w:t>
-      </w:r>
-      <w:r>
-        <w:lastRenderedPageBreak/>
-        <w:t>points)</w:t>
+        <w:t xml:space="preserve"> points)</w:t>
       </w:r>
     </w:p>
     <w:p>
@@ -4404,7 +4502,6 @@
         </w:tabs>
         <w:spacing w:before="1" w:after="40"/>
         <w:ind w:left="1800" w:right="720"/>
-        <w:jc w:val="both"/>
       </w:pPr>
       <w:r>
         <w:t xml:space="preserve">Using the methods </w:t>
@@ -4468,7 +4565,6 @@
         </w:tabs>
         <w:spacing w:before="1" w:after="40"/>
         <w:ind w:left="1800" w:right="720" w:firstLine="0"/>
-        <w:jc w:val="both"/>
       </w:pPr>
       <w:r>
         <w:t xml:space="preserve"> </w:t>
@@ -4614,7 +4710,6 @@
         </w:tabs>
         <w:spacing w:before="1"/>
         <w:ind w:right="720"/>
-        <w:jc w:val="both"/>
       </w:pPr>
       <w:r>
         <w:t xml:space="preserve">Starting with this force vector in body coordinates, compute the sines and cosines of the pitch </w:t>
@@ -4717,7 +4812,6 @@
         </w:tabs>
         <w:spacing w:before="1"/>
         <w:ind w:right="720"/>
-        <w:jc w:val="both"/>
       </w:pPr>
       <w:r>
         <w:t xml:space="preserve">Use </w:t>
@@ -4858,7 +4952,6 @@
         </w:tabs>
         <w:spacing w:before="1"/>
         <w:ind w:right="720"/>
-        <w:jc w:val="both"/>
       </w:pPr>
       <w:r>
         <w:t xml:space="preserve">Using your previous results, compute the sines and cosines of the half angles </w:t>
@@ -5064,7 +5157,6 @@
         </w:tabs>
         <w:spacing w:before="1" w:line="266" w:lineRule="exact"/>
         <w:ind w:right="720"/>
-        <w:jc w:val="both"/>
       </w:pPr>
       <w:r>
         <w:t xml:space="preserve">Using </w:t>
@@ -5269,7 +5361,7 @@
       </w:r>
     </w:p>
     <w:sectPr>
-      <w:footerReference w:type="default" r:id="rId16"/>
+      <w:footerReference w:type="default" r:id="rId17"/>
       <w:pgSz w:w="12240" w:h="15840"/>
       <w:pgMar w:top="720" w:right="720" w:bottom="720" w:left="720" w:header="0" w:footer="856" w:gutter="0"/>
       <w:cols w:space="720"/>
@@ -5280,7 +5372,7 @@
 </file>
 
 <file path=word/endnotes.xml><?xml version="1.0" encoding="utf-8"?>
-<w:endnotes xmlns:wpc="http://schemas.microsoft.com/office/word/2010/wordprocessingCanvas" xmlns:mc="http://schemas.openxmlformats.org/markup-compatibility/2006" xmlns:o="urn:schemas-microsoft-com:office:office" xmlns:r="http://schemas.openxmlformats.org/officeDocument/2006/relationships" xmlns:m="http://schemas.openxmlformats.org/officeDocument/2006/math" xmlns:v="urn:schemas-microsoft-com:vml" xmlns:wp14="http://schemas.microsoft.com/office/word/2010/wordprocessingDrawing" xmlns:wp="http://schemas.openxmlformats.org/drawingml/2006/wordprocessingDrawing" xmlns:w10="urn:schemas-microsoft-com:office:word" xmlns:w="http://schemas.openxmlformats.org/wordprocessingml/2006/main" xmlns:w14="http://schemas.microsoft.com/office/word/2010/wordml" xmlns:w15="http://schemas.microsoft.com/office/word/2012/wordml" xmlns:wpg="http://schemas.microsoft.com/office/word/2010/wordprocessingGroup" xmlns:wpi="http://schemas.microsoft.com/office/word/2010/wordprocessingInk" xmlns:wne="http://schemas.microsoft.com/office/word/2006/wordml" xmlns:wps="http://schemas.microsoft.com/office/word/2010/wordprocessingShape" mc:Ignorable="w14 w15 wp14">
+<w:endnotes xmlns:wpc="http://schemas.microsoft.com/office/word/2010/wordprocessingCanvas" xmlns:mc="http://schemas.openxmlformats.org/markup-compatibility/2006" xmlns:o="urn:schemas-microsoft-com:office:office" xmlns:r="http://schemas.openxmlformats.org/officeDocument/2006/relationships" xmlns:m="http://schemas.openxmlformats.org/officeDocument/2006/math" xmlns:v="urn:schemas-microsoft-com:vml" xmlns:wp14="http://schemas.microsoft.com/office/word/2010/wordprocessingDrawing" xmlns:wp="http://schemas.openxmlformats.org/drawingml/2006/wordprocessingDrawing" xmlns:w10="urn:schemas-microsoft-com:office:word" xmlns:w="http://schemas.openxmlformats.org/wordprocessingml/2006/main" xmlns:w14="http://schemas.microsoft.com/office/word/2010/wordml" xmlns:wpg="http://schemas.microsoft.com/office/word/2010/wordprocessingGroup" xmlns:wpi="http://schemas.microsoft.com/office/word/2010/wordprocessingInk" xmlns:wne="http://schemas.microsoft.com/office/word/2006/wordml" xmlns:wps="http://schemas.microsoft.com/office/word/2010/wordprocessingShape" mc:Ignorable="w14 wp14">
   <w:endnote w:type="separator" w:id="-1">
     <w:p>
       <w:r>
@@ -5299,7 +5391,7 @@
 </file>
 
 <file path=word/footer1.xml><?xml version="1.0" encoding="utf-8"?>
-<w:ftr xmlns:wpc="http://schemas.microsoft.com/office/word/2010/wordprocessingCanvas" xmlns:mc="http://schemas.openxmlformats.org/markup-compatibility/2006" xmlns:o="urn:schemas-microsoft-com:office:office" xmlns:r="http://schemas.openxmlformats.org/officeDocument/2006/relationships" xmlns:m="http://schemas.openxmlformats.org/officeDocument/2006/math" xmlns:v="urn:schemas-microsoft-com:vml" xmlns:wp14="http://schemas.microsoft.com/office/word/2010/wordprocessingDrawing" xmlns:wp="http://schemas.openxmlformats.org/drawingml/2006/wordprocessingDrawing" xmlns:w10="urn:schemas-microsoft-com:office:word" xmlns:w="http://schemas.openxmlformats.org/wordprocessingml/2006/main" xmlns:w14="http://schemas.microsoft.com/office/word/2010/wordml" xmlns:w15="http://schemas.microsoft.com/office/word/2012/wordml" xmlns:wpg="http://schemas.microsoft.com/office/word/2010/wordprocessingGroup" xmlns:wpi="http://schemas.microsoft.com/office/word/2010/wordprocessingInk" xmlns:wne="http://schemas.microsoft.com/office/word/2006/wordml" xmlns:wps="http://schemas.microsoft.com/office/word/2010/wordprocessingShape" mc:Ignorable="w14 w15 wp14">
+<w:ftr xmlns:wpc="http://schemas.microsoft.com/office/word/2010/wordprocessingCanvas" xmlns:mc="http://schemas.openxmlformats.org/markup-compatibility/2006" xmlns:o="urn:schemas-microsoft-com:office:office" xmlns:r="http://schemas.openxmlformats.org/officeDocument/2006/relationships" xmlns:m="http://schemas.openxmlformats.org/officeDocument/2006/math" xmlns:v="urn:schemas-microsoft-com:vml" xmlns:wp14="http://schemas.microsoft.com/office/word/2010/wordprocessingDrawing" xmlns:wp="http://schemas.openxmlformats.org/drawingml/2006/wordprocessingDrawing" xmlns:w10="urn:schemas-microsoft-com:office:word" xmlns:w="http://schemas.openxmlformats.org/wordprocessingml/2006/main" xmlns:w14="http://schemas.microsoft.com/office/word/2010/wordml" xmlns:wpg="http://schemas.microsoft.com/office/word/2010/wordprocessingGroup" xmlns:wpi="http://schemas.microsoft.com/office/word/2010/wordprocessingInk" xmlns:wne="http://schemas.microsoft.com/office/word/2006/wordml" xmlns:wps="http://schemas.microsoft.com/office/word/2010/wordprocessingShape" mc:Ignorable="w14 wp14">
   <w:p>
     <w:pPr>
       <w:pStyle w:val="BodyText"/>
@@ -5471,7 +5563,7 @@
         </mc:Choice>
         <mc:Fallback>
           <w:pict>
-            <v:polyline w14:anchorId="448AF2C5" id="Freeform 3" o:spid="_x0000_s1026" style="position:absolute;z-index:-5104;visibility:visible;mso-wrap-style:square;mso-width-percent:0;mso-height-percent:0;mso-wrap-distance-left:9pt;mso-wrap-distance-top:0;mso-wrap-distance-right:9pt;mso-wrap-distance-bottom:0;mso-position-horizontal:absolute;mso-position-horizontal-relative:page;mso-position-vertical:absolute;mso-position-vertical-relative:page;mso-width-percent:0;mso-height-percent:0;mso-width-relative:page;mso-height-relative:page;v-text-anchor:top" points="612pt,3686pt,.25pt,3686pt,0,3686pt,0,3687.5pt,.25pt,3687.5pt,612pt,3687.5pt,612pt,3686pt" coordsize="12240,30" o:gfxdata="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" fillcolor="black" stroked="f">
+            <v:polyline id="Freeform 3" o:spid="_x0000_s1026" style="position:absolute;z-index:-5104;visibility:visible;mso-wrap-style:square;mso-width-percent:0;mso-height-percent:0;mso-wrap-distance-left:9pt;mso-wrap-distance-top:0;mso-wrap-distance-right:9pt;mso-wrap-distance-bottom:0;mso-position-horizontal:absolute;mso-position-horizontal-relative:page;mso-position-vertical:absolute;mso-position-vertical-relative:page;mso-width-percent:0;mso-height-percent:0;mso-width-relative:page;mso-height-relative:page;v-text-anchor:top" points="612pt,3686pt,.25pt,3686pt,0,3686pt,0,3687.5pt,.25pt,3687.5pt,612pt,3687.5pt,612pt,3686pt" coordsize="12240,30" o:gfxdata="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" fillcolor="black" stroked="f">
               <v:path arrowok="t" o:connecttype="custom" o:connectlocs="7772400,9362440;3175,9362440;0,9362440;0,9381490;3175,9381490;7772400,9381490;7772400,9362440" o:connectangles="0,0,0,0,0,0,0"/>
               <o:lock v:ext="edit" verticies="t"/>
               <w10:wrap anchorx="page" anchory="page"/>
@@ -5588,7 +5680,7 @@
         </mc:Choice>
         <mc:Fallback>
           <w:pict>
-            <v:shapetype w14:anchorId="34CC26BC" id="_x0000_t202" coordsize="21600,21600" o:spt="202" path="m,l,21600r21600,l21600,xe">
+            <v:shapetype id="_x0000_t202" coordsize="21600,21600" o:spt="202" path="m,l,21600r21600,l21600,xe">
               <v:stroke joinstyle="miter"/>
               <v:path gradientshapeok="t" o:connecttype="rect"/>
             </v:shapetype>
@@ -5742,7 +5834,11 @@
         </mc:Choice>
         <mc:Fallback>
           <w:pict>
-            <v:shape w14:anchorId="0652BC25" id="Text Box 1" o:spid="_x0000_s1027" type="#_x0000_t202" style="position:absolute;margin-left:533.55pt;margin-top:758.2pt;width:8.6pt;height:11pt;z-index:-5056;visibility:visible;mso-wrap-style:square;mso-width-percent:0;mso-height-percent:0;mso-wrap-distance-left:9pt;mso-wrap-distance-top:0;mso-wrap-distance-right:9pt;mso-wrap-distance-bottom:0;mso-position-horizontal:absolute;mso-position-horizontal-relative:page;mso-position-vertical:absolute;mso-position-vertical-relative:page;mso-width-percent:0;mso-height-percent:0;mso-width-relative:page;mso-height-relative:page;v-text-anchor:top" o:gfxdata="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" filled="f" stroked="f">
+            <v:shapetype id="_x0000_t202" coordsize="21600,21600" o:spt="202" path="m,l,21600r21600,l21600,xe">
+              <v:stroke joinstyle="miter"/>
+              <v:path gradientshapeok="t" o:connecttype="rect"/>
+            </v:shapetype>
+            <v:shape id="Text Box 1" o:spid="_x0000_s1027" type="#_x0000_t202" style="position:absolute;margin-left:533.55pt;margin-top:758.2pt;width:8.6pt;height:11pt;z-index:-5056;visibility:visible;mso-wrap-style:square;mso-width-percent:0;mso-height-percent:0;mso-wrap-distance-left:9pt;mso-wrap-distance-top:0;mso-wrap-distance-right:9pt;mso-wrap-distance-bottom:0;mso-position-horizontal:absolute;mso-position-horizontal-relative:page;mso-position-vertical:absolute;mso-position-vertical-relative:page;mso-width-percent:0;mso-height-percent:0;mso-width-relative:page;mso-height-relative:page;v-text-anchor:top" o:gfxdata="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" filled="f" stroked="f">
               <v:textbox inset="0,0,0,0">
                 <w:txbxContent>
                   <w:p>
@@ -5789,7 +5885,7 @@
 </file>
 
 <file path=word/footnotes.xml><?xml version="1.0" encoding="utf-8"?>
-<w:footnotes xmlns:wpc="http://schemas.microsoft.com/office/word/2010/wordprocessingCanvas" xmlns:mc="http://schemas.openxmlformats.org/markup-compatibility/2006" xmlns:o="urn:schemas-microsoft-com:office:office" xmlns:r="http://schemas.openxmlformats.org/officeDocument/2006/relationships" xmlns:m="http://schemas.openxmlformats.org/officeDocument/2006/math" xmlns:v="urn:schemas-microsoft-com:vml" xmlns:wp14="http://schemas.microsoft.com/office/word/2010/wordprocessingDrawing" xmlns:wp="http://schemas.openxmlformats.org/drawingml/2006/wordprocessingDrawing" xmlns:w10="urn:schemas-microsoft-com:office:word" xmlns:w="http://schemas.openxmlformats.org/wordprocessingml/2006/main" xmlns:w14="http://schemas.microsoft.com/office/word/2010/wordml" xmlns:w15="http://schemas.microsoft.com/office/word/2012/wordml" xmlns:wpg="http://schemas.microsoft.com/office/word/2010/wordprocessingGroup" xmlns:wpi="http://schemas.microsoft.com/office/word/2010/wordprocessingInk" xmlns:wne="http://schemas.microsoft.com/office/word/2006/wordml" xmlns:wps="http://schemas.microsoft.com/office/word/2010/wordprocessingShape" mc:Ignorable="w14 w15 wp14">
+<w:footnotes xmlns:wpc="http://schemas.microsoft.com/office/word/2010/wordprocessingCanvas" xmlns:mc="http://schemas.openxmlformats.org/markup-compatibility/2006" xmlns:o="urn:schemas-microsoft-com:office:office" xmlns:r="http://schemas.openxmlformats.org/officeDocument/2006/relationships" xmlns:m="http://schemas.openxmlformats.org/officeDocument/2006/math" xmlns:v="urn:schemas-microsoft-com:vml" xmlns:wp14="http://schemas.microsoft.com/office/word/2010/wordprocessingDrawing" xmlns:wp="http://schemas.openxmlformats.org/drawingml/2006/wordprocessingDrawing" xmlns:w10="urn:schemas-microsoft-com:office:word" xmlns:w="http://schemas.openxmlformats.org/wordprocessingml/2006/main" xmlns:w14="http://schemas.microsoft.com/office/word/2010/wordml" xmlns:wpg="http://schemas.microsoft.com/office/word/2010/wordprocessingGroup" xmlns:wpi="http://schemas.microsoft.com/office/word/2010/wordprocessingInk" xmlns:wne="http://schemas.microsoft.com/office/word/2006/wordml" xmlns:wps="http://schemas.microsoft.com/office/word/2010/wordprocessingShape" mc:Ignorable="w14 wp14">
   <w:footnote w:type="separator" w:id="-1">
     <w:p>
       <w:r>
@@ -5808,8 +5904,8 @@
 </file>
 
 <file path=word/numbering.xml><?xml version="1.0" encoding="utf-8"?>
-<w:numbering xmlns:wpc="http://schemas.microsoft.com/office/word/2010/wordprocessingCanvas" xmlns:mc="http://schemas.openxmlformats.org/markup-compatibility/2006" xmlns:o="urn:schemas-microsoft-com:office:office" xmlns:r="http://schemas.openxmlformats.org/officeDocument/2006/relationships" xmlns:m="http://schemas.openxmlformats.org/officeDocument/2006/math" xmlns:v="urn:schemas-microsoft-com:vml" xmlns:wp14="http://schemas.microsoft.com/office/word/2010/wordprocessingDrawing" xmlns:wp="http://schemas.openxmlformats.org/drawingml/2006/wordprocessingDrawing" xmlns:w10="urn:schemas-microsoft-com:office:word" xmlns:w="http://schemas.openxmlformats.org/wordprocessingml/2006/main" xmlns:w14="http://schemas.microsoft.com/office/word/2010/wordml" xmlns:w15="http://schemas.microsoft.com/office/word/2012/wordml" xmlns:wpg="http://schemas.microsoft.com/office/word/2010/wordprocessingGroup" xmlns:wpi="http://schemas.microsoft.com/office/word/2010/wordprocessingInk" xmlns:wne="http://schemas.microsoft.com/office/word/2006/wordml" xmlns:wps="http://schemas.microsoft.com/office/word/2010/wordprocessingShape" mc:Ignorable="w14 w15 wp14">
-  <w:abstractNum w:abstractNumId="0" w15:restartNumberingAfterBreak="0">
+<w:numbering xmlns:wpc="http://schemas.microsoft.com/office/word/2010/wordprocessingCanvas" xmlns:mc="http://schemas.openxmlformats.org/markup-compatibility/2006" xmlns:o="urn:schemas-microsoft-com:office:office" xmlns:r="http://schemas.openxmlformats.org/officeDocument/2006/relationships" xmlns:m="http://schemas.openxmlformats.org/officeDocument/2006/math" xmlns:v="urn:schemas-microsoft-com:vml" xmlns:wp14="http://schemas.microsoft.com/office/word/2010/wordprocessingDrawing" xmlns:wp="http://schemas.openxmlformats.org/drawingml/2006/wordprocessingDrawing" xmlns:w10="urn:schemas-microsoft-com:office:word" xmlns:w="http://schemas.openxmlformats.org/wordprocessingml/2006/main" xmlns:w14="http://schemas.microsoft.com/office/word/2010/wordml" xmlns:wpg="http://schemas.microsoft.com/office/word/2010/wordprocessingGroup" xmlns:wpi="http://schemas.microsoft.com/office/word/2010/wordprocessingInk" xmlns:wne="http://schemas.microsoft.com/office/word/2006/wordml" xmlns:wps="http://schemas.microsoft.com/office/word/2010/wordprocessingShape" mc:Ignorable="w14 wp14">
+  <w:abstractNum w:abstractNumId="0">
     <w:nsid w:val="005C6AA8"/>
     <w:multiLevelType w:val="multilevel"/>
     <w:tmpl w:val="0409001D"/>
@@ -5922,7 +6018,7 @@
       </w:rPr>
     </w:lvl>
   </w:abstractNum>
-  <w:abstractNum w:abstractNumId="1" w15:restartNumberingAfterBreak="0">
+  <w:abstractNum w:abstractNumId="1">
     <w:nsid w:val="13501C05"/>
     <w:multiLevelType w:val="hybridMultilevel"/>
     <w:tmpl w:val="555894AC"/>
@@ -6008,7 +6104,7 @@
       </w:pPr>
     </w:lvl>
   </w:abstractNum>
-  <w:abstractNum w:abstractNumId="2" w15:restartNumberingAfterBreak="0">
+  <w:abstractNum w:abstractNumId="2">
     <w:nsid w:val="250A3748"/>
     <w:multiLevelType w:val="hybridMultilevel"/>
     <w:tmpl w:val="14902272"/>
@@ -6132,7 +6228,7 @@
       </w:rPr>
     </w:lvl>
   </w:abstractNum>
-  <w:abstractNum w:abstractNumId="3" w15:restartNumberingAfterBreak="0">
+  <w:abstractNum w:abstractNumId="3">
     <w:nsid w:val="34E9032D"/>
     <w:multiLevelType w:val="hybridMultilevel"/>
     <w:tmpl w:val="D83898EC"/>
@@ -6221,7 +6317,7 @@
       </w:pPr>
     </w:lvl>
   </w:abstractNum>
-  <w:abstractNum w:abstractNumId="4" w15:restartNumberingAfterBreak="0">
+  <w:abstractNum w:abstractNumId="4">
     <w:nsid w:val="52317708"/>
     <w:multiLevelType w:val="multilevel"/>
     <w:tmpl w:val="14902272"/>
@@ -6345,7 +6441,7 @@
       </w:rPr>
     </w:lvl>
   </w:abstractNum>
-  <w:abstractNum w:abstractNumId="5" w15:restartNumberingAfterBreak="0">
+  <w:abstractNum w:abstractNumId="5">
     <w:nsid w:val="52733B2A"/>
     <w:multiLevelType w:val="multilevel"/>
     <w:tmpl w:val="14902272"/>
@@ -6491,7 +6587,7 @@
 </file>
 
 <file path=word/styles.xml><?xml version="1.0" encoding="utf-8"?>
-<w:styles xmlns:mc="http://schemas.openxmlformats.org/markup-compatibility/2006" xmlns:r="http://schemas.openxmlformats.org/officeDocument/2006/relationships" xmlns:w="http://schemas.openxmlformats.org/wordprocessingml/2006/main" xmlns:w14="http://schemas.microsoft.com/office/word/2010/wordml" xmlns:w15="http://schemas.microsoft.com/office/word/2012/wordml" mc:Ignorable="w14 w15">
+<w:styles xmlns:mc="http://schemas.openxmlformats.org/markup-compatibility/2006" xmlns:r="http://schemas.openxmlformats.org/officeDocument/2006/relationships" xmlns:w="http://schemas.openxmlformats.org/wordprocessingml/2006/main" xmlns:w14="http://schemas.microsoft.com/office/word/2010/wordml" mc:Ignorable="w14">
   <w:docDefaults>
     <w:rPrDefault>
       <w:rPr>
@@ -6507,378 +6603,492 @@
       </w:pPr>
     </w:pPrDefault>
   </w:docDefaults>
-  <w:latentStyles w:defLockedState="0" w:defUIPriority="99" w:defSemiHidden="0" w:defUnhideWhenUsed="0" w:defQFormat="0" w:count="371">
-    <w:lsdException w:name="Normal" w:uiPriority="0" w:qFormat="1"/>
-    <w:lsdException w:name="heading 1" w:uiPriority="9" w:qFormat="1"/>
-    <w:lsdException w:name="heading 2" w:semiHidden="1" w:uiPriority="9" w:unhideWhenUsed="1" w:qFormat="1"/>
-    <w:lsdException w:name="heading 3" w:semiHidden="1" w:uiPriority="9" w:unhideWhenUsed="1" w:qFormat="1"/>
-    <w:lsdException w:name="heading 4" w:semiHidden="1" w:uiPriority="9" w:unhideWhenUsed="1" w:qFormat="1"/>
-    <w:lsdException w:name="heading 5" w:semiHidden="1" w:uiPriority="9" w:unhideWhenUsed="1" w:qFormat="1"/>
-    <w:lsdException w:name="heading 6" w:semiHidden="1" w:uiPriority="9" w:unhideWhenUsed="1" w:qFormat="1"/>
-    <w:lsdException w:name="heading 7" w:semiHidden="1" w:uiPriority="9" w:unhideWhenUsed="1" w:qFormat="1"/>
-    <w:lsdException w:name="heading 8" w:semiHidden="1" w:uiPriority="9" w:unhideWhenUsed="1" w:qFormat="1"/>
-    <w:lsdException w:name="heading 9" w:semiHidden="1" w:uiPriority="9" w:unhideWhenUsed="1" w:qFormat="1"/>
-    <w:lsdException w:name="index 1" w:semiHidden="1" w:unhideWhenUsed="1"/>
-    <w:lsdException w:name="index 2" w:semiHidden="1" w:unhideWhenUsed="1"/>
-    <w:lsdException w:name="index 3" w:semiHidden="1" w:unhideWhenUsed="1"/>
-    <w:lsdException w:name="index 4" w:semiHidden="1" w:unhideWhenUsed="1"/>
-    <w:lsdException w:name="index 5" w:semiHidden="1" w:unhideWhenUsed="1"/>
-    <w:lsdException w:name="index 6" w:semiHidden="1" w:unhideWhenUsed="1"/>
-    <w:lsdException w:name="index 7" w:semiHidden="1" w:unhideWhenUsed="1"/>
-    <w:lsdException w:name="index 8" w:semiHidden="1" w:unhideWhenUsed="1"/>
-    <w:lsdException w:name="index 9" w:semiHidden="1" w:unhideWhenUsed="1"/>
-    <w:lsdException w:name="toc 1" w:semiHidden="1" w:uiPriority="39" w:unhideWhenUsed="1"/>
-    <w:lsdException w:name="toc 2" w:semiHidden="1" w:uiPriority="39" w:unhideWhenUsed="1"/>
-    <w:lsdException w:name="toc 3" w:semiHidden="1" w:uiPriority="39" w:unhideWhenUsed="1"/>
-    <w:lsdException w:name="toc 4" w:semiHidden="1" w:uiPriority="39" w:unhideWhenUsed="1"/>
-    <w:lsdException w:name="toc 5" w:semiHidden="1" w:uiPriority="39" w:unhideWhenUsed="1"/>
-    <w:lsdException w:name="toc 6" w:semiHidden="1" w:uiPriority="39" w:unhideWhenUsed="1"/>
-    <w:lsdException w:name="toc 7" w:semiHidden="1" w:uiPriority="39" w:unhideWhenUsed="1"/>
-    <w:lsdException w:name="toc 8" w:semiHidden="1" w:uiPriority="39" w:unhideWhenUsed="1"/>
-    <w:lsdException w:name="toc 9" w:semiHidden="1" w:uiPriority="39" w:unhideWhenUsed="1"/>
-    <w:lsdException w:name="Normal Indent" w:semiHidden="1" w:unhideWhenUsed="1"/>
-    <w:lsdException w:name="footnote text" w:semiHidden="1" w:unhideWhenUsed="1"/>
-    <w:lsdException w:name="annotation text" w:semiHidden="1" w:unhideWhenUsed="1"/>
-    <w:lsdException w:name="header" w:semiHidden="1" w:unhideWhenUsed="1"/>
-    <w:lsdException w:name="footer" w:semiHidden="1" w:unhideWhenUsed="1"/>
-    <w:lsdException w:name="index heading" w:semiHidden="1" w:unhideWhenUsed="1"/>
-    <w:lsdException w:name="caption" w:semiHidden="1" w:uiPriority="35" w:unhideWhenUsed="1" w:qFormat="1"/>
-    <w:lsdException w:name="table of figures" w:semiHidden="1" w:unhideWhenUsed="1"/>
-    <w:lsdException w:name="envelope address" w:semiHidden="1" w:unhideWhenUsed="1"/>
-    <w:lsdException w:name="envelope return" w:semiHidden="1" w:unhideWhenUsed="1"/>
-    <w:lsdException w:name="footnote reference" w:semiHidden="1" w:unhideWhenUsed="1"/>
-    <w:lsdException w:name="annotation reference" w:semiHidden="1" w:unhideWhenUsed="1"/>
-    <w:lsdException w:name="line number" w:semiHidden="1" w:unhideWhenUsed="1"/>
-    <w:lsdException w:name="page number" w:semiHidden="1" w:unhideWhenUsed="1"/>
-    <w:lsdException w:name="endnote reference" w:semiHidden="1" w:unhideWhenUsed="1"/>
-    <w:lsdException w:name="endnote text" w:semiHidden="1" w:unhideWhenUsed="1"/>
-    <w:lsdException w:name="table of authorities" w:semiHidden="1" w:unhideWhenUsed="1"/>
-    <w:lsdException w:name="macro" w:semiHidden="1" w:unhideWhenUsed="1"/>
-    <w:lsdException w:name="toa heading" w:semiHidden="1" w:unhideWhenUsed="1"/>
-    <w:lsdException w:name="List" w:semiHidden="1" w:unhideWhenUsed="1"/>
-    <w:lsdException w:name="List Bullet" w:semiHidden="1" w:unhideWhenUsed="1"/>
-    <w:lsdException w:name="List Number" w:semiHidden="1" w:unhideWhenUsed="1"/>
-    <w:lsdException w:name="List 2" w:semiHidden="1" w:unhideWhenUsed="1"/>
-    <w:lsdException w:name="List 3" w:semiHidden="1" w:unhideWhenUsed="1"/>
-    <w:lsdException w:name="List 4" w:semiHidden="1" w:unhideWhenUsed="1"/>
-    <w:lsdException w:name="List 5" w:semiHidden="1" w:unhideWhenUsed="1"/>
-    <w:lsdException w:name="List Bullet 2" w:semiHidden="1" w:unhideWhenUsed="1"/>
-    <w:lsdException w:name="List Bullet 3" w:semiHidden="1" w:unhideWhenUsed="1"/>
-    <w:lsdException w:name="List Bullet 4" w:semiHidden="1" w:unhideWhenUsed="1"/>
-    <w:lsdException w:name="List Bullet 5" w:semiHidden="1" w:unhideWhenUsed="1"/>
-    <w:lsdException w:name="List Number 2" w:semiHidden="1" w:unhideWhenUsed="1"/>
-    <w:lsdException w:name="List Number 3" w:semiHidden="1" w:unhideWhenUsed="1"/>
-    <w:lsdException w:name="List Number 4" w:semiHidden="1" w:unhideWhenUsed="1"/>
-    <w:lsdException w:name="List Number 5" w:semiHidden="1" w:unhideWhenUsed="1"/>
-    <w:lsdException w:name="Title" w:uiPriority="10" w:qFormat="1"/>
-    <w:lsdException w:name="Closing" w:semiHidden="1" w:unhideWhenUsed="1"/>
-    <w:lsdException w:name="Signature" w:semiHidden="1" w:unhideWhenUsed="1"/>
-    <w:lsdException w:name="Default Paragraph Font" w:semiHidden="1" w:uiPriority="1" w:unhideWhenUsed="1"/>
-    <w:lsdException w:name="Body Text" w:semiHidden="1" w:unhideWhenUsed="1"/>
-    <w:lsdException w:name="Body Text Indent" w:semiHidden="1" w:unhideWhenUsed="1"/>
-    <w:lsdException w:name="List Continue" w:semiHidden="1" w:unhideWhenUsed="1"/>
-    <w:lsdException w:name="List Continue 2" w:semiHidden="1" w:unhideWhenUsed="1"/>
-    <w:lsdException w:name="List Continue 3" w:semiHidden="1" w:unhideWhenUsed="1"/>
-    <w:lsdException w:name="List Continue 4" w:semiHidden="1" w:unhideWhenUsed="1"/>
-    <w:lsdException w:name="List Continue 5" w:semiHidden="1" w:unhideWhenUsed="1"/>
-    <w:lsdException w:name="Message Header" w:semiHidden="1" w:unhideWhenUsed="1"/>
-    <w:lsdException w:name="Subtitle" w:uiPriority="11" w:qFormat="1"/>
-    <w:lsdException w:name="Salutation" w:semiHidden="1" w:unhideWhenUsed="1"/>
-    <w:lsdException w:name="Date" w:semiHidden="1" w:unhideWhenUsed="1"/>
-    <w:lsdException w:name="Body Text First Indent" w:semiHidden="1" w:unhideWhenUsed="1"/>
-    <w:lsdException w:name="Body Text First Indent 2" w:semiHidden="1" w:unhideWhenUsed="1"/>
-    <w:lsdException w:name="Note Heading" w:semiHidden="1" w:unhideWhenUsed="1"/>
-    <w:lsdException w:name="Body Text 2" w:semiHidden="1" w:unhideWhenUsed="1"/>
-    <w:lsdException w:name="Body Text 3" w:semiHidden="1" w:unhideWhenUsed="1"/>
-    <w:lsdException w:name="Body Text Indent 2" w:semiHidden="1" w:unhideWhenUsed="1"/>
-    <w:lsdException w:name="Body Text Indent 3" w:semiHidden="1" w:unhideWhenUsed="1"/>
-    <w:lsdException w:name="Block Text" w:semiHidden="1" w:unhideWhenUsed="1"/>
-    <w:lsdException w:name="Hyperlink" w:semiHidden="1" w:unhideWhenUsed="1"/>
-    <w:lsdException w:name="FollowedHyperlink" w:semiHidden="1" w:unhideWhenUsed="1"/>
-    <w:lsdException w:name="Strong" w:uiPriority="22" w:qFormat="1"/>
-    <w:lsdException w:name="Emphasis" w:uiPriority="20" w:qFormat="1"/>
-    <w:lsdException w:name="Document Map" w:semiHidden="1" w:unhideWhenUsed="1"/>
-    <w:lsdException w:name="Plain Text" w:semiHidden="1" w:unhideWhenUsed="1"/>
-    <w:lsdException w:name="E-mail Signature" w:semiHidden="1" w:unhideWhenUsed="1"/>
-    <w:lsdException w:name="HTML Top of Form" w:semiHidden="1" w:unhideWhenUsed="1"/>
-    <w:lsdException w:name="HTML Bottom of Form" w:semiHidden="1" w:unhideWhenUsed="1"/>
-    <w:lsdException w:name="Normal (Web)" w:semiHidden="1" w:unhideWhenUsed="1"/>
-    <w:lsdException w:name="HTML Acronym" w:semiHidden="1" w:unhideWhenUsed="1"/>
-    <w:lsdException w:name="HTML Address" w:semiHidden="1" w:unhideWhenUsed="1"/>
-    <w:lsdException w:name="HTML Cite" w:semiHidden="1" w:unhideWhenUsed="1"/>
-    <w:lsdException w:name="HTML Code" w:semiHidden="1" w:unhideWhenUsed="1"/>
-    <w:lsdException w:name="HTML Definition" w:semiHidden="1" w:unhideWhenUsed="1"/>
-    <w:lsdException w:name="HTML Keyboard" w:semiHidden="1" w:unhideWhenUsed="1"/>
-    <w:lsdException w:name="HTML Preformatted" w:semiHidden="1" w:unhideWhenUsed="1"/>
-    <w:lsdException w:name="HTML Sample" w:semiHidden="1" w:unhideWhenUsed="1"/>
-    <w:lsdException w:name="HTML Typewriter" w:semiHidden="1" w:unhideWhenUsed="1"/>
-    <w:lsdException w:name="HTML Variable" w:semiHidden="1" w:unhideWhenUsed="1"/>
-    <w:lsdException w:name="Normal Table" w:semiHidden="1" w:unhideWhenUsed="1"/>
-    <w:lsdException w:name="annotation subject" w:semiHidden="1" w:unhideWhenUsed="1"/>
-    <w:lsdException w:name="No List" w:semiHidden="1" w:unhideWhenUsed="1"/>
-    <w:lsdException w:name="Outline List 1" w:semiHidden="1" w:unhideWhenUsed="1"/>
-    <w:lsdException w:name="Outline List 2" w:semiHidden="1" w:unhideWhenUsed="1"/>
-    <w:lsdException w:name="Outline List 3" w:semiHidden="1" w:unhideWhenUsed="1"/>
-    <w:lsdException w:name="Table Simple 1" w:semiHidden="1" w:unhideWhenUsed="1"/>
-    <w:lsdException w:name="Table Simple 2" w:semiHidden="1" w:unhideWhenUsed="1"/>
-    <w:lsdException w:name="Table Simple 3" w:semiHidden="1" w:unhideWhenUsed="1"/>
-    <w:lsdException w:name="Table Classic 1" w:semiHidden="1" w:unhideWhenUsed="1"/>
-    <w:lsdException w:name="Table Classic 2" w:semiHidden="1" w:unhideWhenUsed="1"/>
-    <w:lsdException w:name="Table Classic 3" w:semiHidden="1" w:unhideWhenUsed="1"/>
-    <w:lsdException w:name="Table Classic 4" w:semiHidden="1" w:unhideWhenUsed="1"/>
-    <w:lsdException w:name="Table Colorful 1" w:semiHidden="1" w:unhideWhenUsed="1"/>
-    <w:lsdException w:name="Table Colorful 2" w:semiHidden="1" w:unhideWhenUsed="1"/>
-    <w:lsdException w:name="Table Colorful 3" w:semiHidden="1" w:unhideWhenUsed="1"/>
-    <w:lsdException w:name="Table Columns 1" w:semiHidden="1" w:unhideWhenUsed="1"/>
-    <w:lsdException w:name="Table Columns 2" w:semiHidden="1" w:unhideWhenUsed="1"/>
-    <w:lsdException w:name="Table Columns 3" w:semiHidden="1" w:unhideWhenUsed="1"/>
-    <w:lsdException w:name="Table Columns 4" w:semiHidden="1" w:unhideWhenUsed="1"/>
-    <w:lsdException w:name="Table Columns 5" w:semiHidden="1" w:unhideWhenUsed="1"/>
-    <w:lsdException w:name="Table Grid 1" w:semiHidden="1" w:unhideWhenUsed="1"/>
-    <w:lsdException w:name="Table Grid 2" w:semiHidden="1" w:unhideWhenUsed="1"/>
-    <w:lsdException w:name="Table Grid 3" w:semiHidden="1" w:unhideWhenUsed="1"/>
-    <w:lsdException w:name="Table Grid 4" w:semiHidden="1" w:unhideWhenUsed="1"/>
-    <w:lsdException w:name="Table Grid 5" w:semiHidden="1" w:unhideWhenUsed="1"/>
-    <w:lsdException w:name="Table Grid 6" w:semiHidden="1" w:unhideWhenUsed="1"/>
-    <w:lsdException w:name="Table Grid 7" w:semiHidden="1" w:unhideWhenUsed="1"/>
-    <w:lsdException w:name="Table Grid 8" w:semiHidden="1" w:unhideWhenUsed="1"/>
-    <w:lsdException w:name="Table List 1" w:semiHidden="1" w:unhideWhenUsed="1"/>
-    <w:lsdException w:name="Table List 2" w:semiHidden="1" w:unhideWhenUsed="1"/>
-    <w:lsdException w:name="Table List 3" w:semiHidden="1" w:unhideWhenUsed="1"/>
-    <w:lsdException w:name="Table List 4" w:semiHidden="1" w:unhideWhenUsed="1"/>
-    <w:lsdException w:name="Table List 5" w:semiHidden="1" w:unhideWhenUsed="1"/>
-    <w:lsdException w:name="Table List 6" w:semiHidden="1" w:unhideWhenUsed="1"/>
-    <w:lsdException w:name="Table List 7" w:semiHidden="1" w:unhideWhenUsed="1"/>
-    <w:lsdException w:name="Table List 8" w:semiHidden="1" w:unhideWhenUsed="1"/>
-    <w:lsdException w:name="Table 3D effects 1" w:semiHidden="1" w:unhideWhenUsed="1"/>
-    <w:lsdException w:name="Table 3D effects 2" w:semiHidden="1" w:unhideWhenUsed="1"/>
-    <w:lsdException w:name="Table 3D effects 3" w:semiHidden="1" w:unhideWhenUsed="1"/>
-    <w:lsdException w:name="Table Contemporary" w:semiHidden="1" w:unhideWhenUsed="1"/>
-    <w:lsdException w:name="Table Elegant" w:semiHidden="1" w:unhideWhenUsed="1"/>
-    <w:lsdException w:name="Table Professional" w:semiHidden="1" w:unhideWhenUsed="1"/>
-    <w:lsdException w:name="Table Subtle 1" w:semiHidden="1" w:unhideWhenUsed="1"/>
-    <w:lsdException w:name="Table Subtle 2" w:semiHidden="1" w:unhideWhenUsed="1"/>
-    <w:lsdException w:name="Table Web 1" w:semiHidden="1" w:unhideWhenUsed="1"/>
-    <w:lsdException w:name="Table Web 2" w:semiHidden="1" w:unhideWhenUsed="1"/>
-    <w:lsdException w:name="Table Web 3" w:semiHidden="1" w:unhideWhenUsed="1"/>
-    <w:lsdException w:name="Balloon Text" w:semiHidden="1" w:unhideWhenUsed="1"/>
-    <w:lsdException w:name="Table Grid" w:uiPriority="59"/>
-    <w:lsdException w:name="Table Theme" w:semiHidden="1" w:unhideWhenUsed="1"/>
-    <w:lsdException w:name="Placeholder Text" w:semiHidden="1"/>
-    <w:lsdException w:name="No Spacing" w:uiPriority="1" w:qFormat="1"/>
-    <w:lsdException w:name="Light Shading" w:uiPriority="60"/>
-    <w:lsdException w:name="Light List" w:uiPriority="61"/>
-    <w:lsdException w:name="Light Grid" w:uiPriority="62"/>
-    <w:lsdException w:name="Medium Shading 1" w:uiPriority="63"/>
-    <w:lsdException w:name="Medium Shading 2" w:uiPriority="64"/>
-    <w:lsdException w:name="Medium List 1" w:uiPriority="65"/>
-    <w:lsdException w:name="Medium List 2" w:uiPriority="66"/>
-    <w:lsdException w:name="Medium Grid 1" w:uiPriority="67"/>
-    <w:lsdException w:name="Medium Grid 2" w:uiPriority="68"/>
-    <w:lsdException w:name="Medium Grid 3" w:uiPriority="69"/>
-    <w:lsdException w:name="Dark List" w:uiPriority="70"/>
-    <w:lsdException w:name="Colorful Shading" w:uiPriority="71"/>
-    <w:lsdException w:name="Colorful List" w:uiPriority="72"/>
-    <w:lsdException w:name="Colorful Grid" w:uiPriority="73"/>
-    <w:lsdException w:name="Light Shading Accent 1" w:uiPriority="60"/>
-    <w:lsdException w:name="Light List Accent 1" w:uiPriority="61"/>
-    <w:lsdException w:name="Light Grid Accent 1" w:uiPriority="62"/>
-    <w:lsdException w:name="Medium Shading 1 Accent 1" w:uiPriority="63"/>
-    <w:lsdException w:name="Medium Shading 2 Accent 1" w:uiPriority="64"/>
-    <w:lsdException w:name="Medium List 1 Accent 1" w:uiPriority="65"/>
-    <w:lsdException w:name="Revision" w:semiHidden="1"/>
-    <w:lsdException w:name="List Paragraph" w:uiPriority="34" w:qFormat="1"/>
-    <w:lsdException w:name="Quote" w:uiPriority="29" w:qFormat="1"/>
-    <w:lsdException w:name="Intense Quote" w:uiPriority="30" w:qFormat="1"/>
-    <w:lsdException w:name="Medium List 2 Accent 1" w:uiPriority="66"/>
-    <w:lsdException w:name="Medium Grid 1 Accent 1" w:uiPriority="67"/>
-    <w:lsdException w:name="Medium Grid 2 Accent 1" w:uiPriority="68"/>
-    <w:lsdException w:name="Medium Grid 3 Accent 1" w:uiPriority="69"/>
-    <w:lsdException w:name="Dark List Accent 1" w:uiPriority="70"/>
-    <w:lsdException w:name="Colorful Shading Accent 1" w:uiPriority="71"/>
-    <w:lsdException w:name="Colorful List Accent 1" w:uiPriority="72"/>
-    <w:lsdException w:name="Colorful Grid Accent 1" w:uiPriority="73"/>
-    <w:lsdException w:name="Light Shading Accent 2" w:uiPriority="60"/>
-    <w:lsdException w:name="Light List Accent 2" w:uiPriority="61"/>
-    <w:lsdException w:name="Light Grid Accent 2" w:uiPriority="62"/>
-    <w:lsdException w:name="Medium Shading 1 Accent 2" w:uiPriority="63"/>
-    <w:lsdException w:name="Medium Shading 2 Accent 2" w:uiPriority="64"/>
-    <w:lsdException w:name="Medium List 1 Accent 2" w:uiPriority="65"/>
-    <w:lsdException w:name="Medium List 2 Accent 2" w:uiPriority="66"/>
-    <w:lsdException w:name="Medium Grid 1 Accent 2" w:uiPriority="67"/>
-    <w:lsdException w:name="Medium Grid 2 Accent 2" w:uiPriority="68"/>
-    <w:lsdException w:name="Medium Grid 3 Accent 2" w:uiPriority="69"/>
-    <w:lsdException w:name="Dark List Accent 2" w:uiPriority="70"/>
-    <w:lsdException w:name="Colorful Shading Accent 2" w:uiPriority="71"/>
-    <w:lsdException w:name="Colorful List Accent 2" w:uiPriority="72"/>
-    <w:lsdException w:name="Colorful Grid Accent 2" w:uiPriority="73"/>
-    <w:lsdException w:name="Light Shading Accent 3" w:uiPriority="60"/>
-    <w:lsdException w:name="Light List Accent 3" w:uiPriority="61"/>
-    <w:lsdException w:name="Light Grid Accent 3" w:uiPriority="62"/>
-    <w:lsdException w:name="Medium Shading 1 Accent 3" w:uiPriority="63"/>
-    <w:lsdException w:name="Medium Shading 2 Accent 3" w:uiPriority="64"/>
-    <w:lsdException w:name="Medium List 1 Accent 3" w:uiPriority="65"/>
-    <w:lsdException w:name="Medium List 2 Accent 3" w:uiPriority="66"/>
-    <w:lsdException w:name="Medium Grid 1 Accent 3" w:uiPriority="67"/>
-    <w:lsdException w:name="Medium Grid 2 Accent 3" w:uiPriority="68"/>
-    <w:lsdException w:name="Medium Grid 3 Accent 3" w:uiPriority="69"/>
-    <w:lsdException w:name="Dark List Accent 3" w:uiPriority="70"/>
-    <w:lsdException w:name="Colorful Shading Accent 3" w:uiPriority="71"/>
-    <w:lsdException w:name="Colorful List Accent 3" w:uiPriority="72"/>
-    <w:lsdException w:name="Colorful Grid Accent 3" w:uiPriority="73"/>
-    <w:lsdException w:name="Light Shading Accent 4" w:uiPriority="60"/>
-    <w:lsdException w:name="Light List Accent 4" w:uiPriority="61"/>
-    <w:lsdException w:name="Light Grid Accent 4" w:uiPriority="62"/>
-    <w:lsdException w:name="Medium Shading 1 Accent 4" w:uiPriority="63"/>
-    <w:lsdException w:name="Medium Shading 2 Accent 4" w:uiPriority="64"/>
-    <w:lsdException w:name="Medium List 1 Accent 4" w:uiPriority="65"/>
-    <w:lsdException w:name="Medium List 2 Accent 4" w:uiPriority="66"/>
-    <w:lsdException w:name="Medium Grid 1 Accent 4" w:uiPriority="67"/>
-    <w:lsdException w:name="Medium Grid 2 Accent 4" w:uiPriority="68"/>
-    <w:lsdException w:name="Medium Grid 3 Accent 4" w:uiPriority="69"/>
-    <w:lsdException w:name="Dark List Accent 4" w:uiPriority="70"/>
-    <w:lsdException w:name="Colorful Shading Accent 4" w:uiPriority="71"/>
-    <w:lsdException w:name="Colorful List Accent 4" w:uiPriority="72"/>
-    <w:lsdException w:name="Colorful Grid Accent 4" w:uiPriority="73"/>
-    <w:lsdException w:name="Light Shading Accent 5" w:uiPriority="60"/>
-    <w:lsdException w:name="Light List Accent 5" w:uiPriority="61"/>
-    <w:lsdException w:name="Light Grid Accent 5" w:uiPriority="62"/>
-    <w:lsdException w:name="Medium Shading 1 Accent 5" w:uiPriority="63"/>
-    <w:lsdException w:name="Medium Shading 2 Accent 5" w:uiPriority="64"/>
-    <w:lsdException w:name="Medium List 1 Accent 5" w:uiPriority="65"/>
-    <w:lsdException w:name="Medium List 2 Accent 5" w:uiPriority="66"/>
-    <w:lsdException w:name="Medium Grid 1 Accent 5" w:uiPriority="67"/>
-    <w:lsdException w:name="Medium Grid 2 Accent 5" w:uiPriority="68"/>
-    <w:lsdException w:name="Medium Grid 3 Accent 5" w:uiPriority="69"/>
-    <w:lsdException w:name="Dark List Accent 5" w:uiPriority="70"/>
-    <w:lsdException w:name="Colorful Shading Accent 5" w:uiPriority="71"/>
-    <w:lsdException w:name="Colorful List Accent 5" w:uiPriority="72"/>
-    <w:lsdException w:name="Colorful Grid Accent 5" w:uiPriority="73"/>
-    <w:lsdException w:name="Light Shading Accent 6" w:uiPriority="60"/>
-    <w:lsdException w:name="Light List Accent 6" w:uiPriority="61"/>
-    <w:lsdException w:name="Light Grid Accent 6" w:uiPriority="62"/>
-    <w:lsdException w:name="Medium Shading 1 Accent 6" w:uiPriority="63"/>
-    <w:lsdException w:name="Medium Shading 2 Accent 6" w:uiPriority="64"/>
-    <w:lsdException w:name="Medium List 1 Accent 6" w:uiPriority="65"/>
-    <w:lsdException w:name="Medium List 2 Accent 6" w:uiPriority="66"/>
-    <w:lsdException w:name="Medium Grid 1 Accent 6" w:uiPriority="67"/>
-    <w:lsdException w:name="Medium Grid 2 Accent 6" w:uiPriority="68"/>
-    <w:lsdException w:name="Medium Grid 3 Accent 6" w:uiPriority="69"/>
-    <w:lsdException w:name="Dark List Accent 6" w:uiPriority="70"/>
-    <w:lsdException w:name="Colorful Shading Accent 6" w:uiPriority="71"/>
-    <w:lsdException w:name="Colorful List Accent 6" w:uiPriority="72"/>
-    <w:lsdException w:name="Colorful Grid Accent 6" w:uiPriority="73"/>
-    <w:lsdException w:name="Subtle Emphasis" w:uiPriority="19" w:qFormat="1"/>
-    <w:lsdException w:name="Intense Emphasis" w:uiPriority="21" w:qFormat="1"/>
-    <w:lsdException w:name="Subtle Reference" w:uiPriority="31" w:qFormat="1"/>
-    <w:lsdException w:name="Intense Reference" w:uiPriority="32" w:qFormat="1"/>
-    <w:lsdException w:name="Book Title" w:uiPriority="33" w:qFormat="1"/>
-    <w:lsdException w:name="Bibliography" w:semiHidden="1" w:uiPriority="37" w:unhideWhenUsed="1"/>
-    <w:lsdException w:name="TOC Heading" w:semiHidden="1" w:uiPriority="39" w:unhideWhenUsed="1" w:qFormat="1"/>
-    <w:lsdException w:name="Plain Table 1" w:uiPriority="41"/>
-    <w:lsdException w:name="Plain Table 2" w:uiPriority="42"/>
-    <w:lsdException w:name="Plain Table 3" w:uiPriority="43"/>
-    <w:lsdException w:name="Plain Table 4" w:uiPriority="44"/>
-    <w:lsdException w:name="Plain Table 5" w:uiPriority="45"/>
-    <w:lsdException w:name="Grid Table Light" w:uiPriority="40"/>
-    <w:lsdException w:name="Grid Table 1 Light" w:uiPriority="46"/>
-    <w:lsdException w:name="Grid Table 2" w:uiPriority="47"/>
-    <w:lsdException w:name="Grid Table 3" w:uiPriority="48"/>
-    <w:lsdException w:name="Grid Table 4" w:uiPriority="49"/>
-    <w:lsdException w:name="Grid Table 5 Dark" w:uiPriority="50"/>
-    <w:lsdException w:name="Grid Table 6 Colorful" w:uiPriority="51"/>
-    <w:lsdException w:name="Grid Table 7 Colorful" w:uiPriority="52"/>
-    <w:lsdException w:name="Grid Table 1 Light Accent 1" w:uiPriority="46"/>
-    <w:lsdException w:name="Grid Table 2 Accent 1" w:uiPriority="47"/>
-    <w:lsdException w:name="Grid Table 3 Accent 1" w:uiPriority="48"/>
-    <w:lsdException w:name="Grid Table 4 Accent 1" w:uiPriority="49"/>
-    <w:lsdException w:name="Grid Table 5 Dark Accent 1" w:uiPriority="50"/>
-    <w:lsdException w:name="Grid Table 6 Colorful Accent 1" w:uiPriority="51"/>
-    <w:lsdException w:name="Grid Table 7 Colorful Accent 1" w:uiPriority="52"/>
-    <w:lsdException w:name="Grid Table 1 Light Accent 2" w:uiPriority="46"/>
-    <w:lsdException w:name="Grid Table 2 Accent 2" w:uiPriority="47"/>
-    <w:lsdException w:name="Grid Table 3 Accent 2" w:uiPriority="48"/>
-    <w:lsdException w:name="Grid Table 4 Accent 2" w:uiPriority="49"/>
-    <w:lsdException w:name="Grid Table 5 Dark Accent 2" w:uiPriority="50"/>
-    <w:lsdException w:name="Grid Table 6 Colorful Accent 2" w:uiPriority="51"/>
-    <w:lsdException w:name="Grid Table 7 Colorful Accent 2" w:uiPriority="52"/>
-    <w:lsdException w:name="Grid Table 1 Light Accent 3" w:uiPriority="46"/>
-    <w:lsdException w:name="Grid Table 2 Accent 3" w:uiPriority="47"/>
-    <w:lsdException w:name="Grid Table 3 Accent 3" w:uiPriority="48"/>
-    <w:lsdException w:name="Grid Table 4 Accent 3" w:uiPriority="49"/>
-    <w:lsdException w:name="Grid Table 5 Dark Accent 3" w:uiPriority="50"/>
-    <w:lsdException w:name="Grid Table 6 Colorful Accent 3" w:uiPriority="51"/>
-    <w:lsdException w:name="Grid Table 7 Colorful Accent 3" w:uiPriority="52"/>
-    <w:lsdException w:name="Grid Table 1 Light Accent 4" w:uiPriority="46"/>
-    <w:lsdException w:name="Grid Table 2 Accent 4" w:uiPriority="47"/>
-    <w:lsdException w:name="Grid Table 3 Accent 4" w:uiPriority="48"/>
-    <w:lsdException w:name="Grid Table 4 Accent 4" w:uiPriority="49"/>
-    <w:lsdException w:name="Grid Table 5 Dark Accent 4" w:uiPriority="50"/>
-    <w:lsdException w:name="Grid Table 6 Colorful Accent 4" w:uiPriority="51"/>
-    <w:lsdException w:name="Grid Table 7 Colorful Accent 4" w:uiPriority="52"/>
-    <w:lsdException w:name="Grid Table 1 Light Accent 5" w:uiPriority="46"/>
-    <w:lsdException w:name="Grid Table 2 Accent 5" w:uiPriority="47"/>
-    <w:lsdException w:name="Grid Table 3 Accent 5" w:uiPriority="48"/>
-    <w:lsdException w:name="Grid Table 4 Accent 5" w:uiPriority="49"/>
-    <w:lsdException w:name="Grid Table 5 Dark Accent 5" w:uiPriority="50"/>
-    <w:lsdException w:name="Grid Table 6 Colorful Accent 5" w:uiPriority="51"/>
-    <w:lsdException w:name="Grid Table 7 Colorful Accent 5" w:uiPriority="52"/>
-    <w:lsdException w:name="Grid Table 1 Light Accent 6" w:uiPriority="46"/>
-    <w:lsdException w:name="Grid Table 2 Accent 6" w:uiPriority="47"/>
-    <w:lsdException w:name="Grid Table 3 Accent 6" w:uiPriority="48"/>
-    <w:lsdException w:name="Grid Table 4 Accent 6" w:uiPriority="49"/>
-    <w:lsdException w:name="Grid Table 5 Dark Accent 6" w:uiPriority="50"/>
-    <w:lsdException w:name="Grid Table 6 Colorful Accent 6" w:uiPriority="51"/>
-    <w:lsdException w:name="Grid Table 7 Colorful Accent 6" w:uiPriority="52"/>
-    <w:lsdException w:name="List Table 1 Light" w:uiPriority="46"/>
-    <w:lsdException w:name="List Table 2" w:uiPriority="47"/>
-    <w:lsdException w:name="List Table 3" w:uiPriority="48"/>
-    <w:lsdException w:name="List Table 4" w:uiPriority="49"/>
-    <w:lsdException w:name="List Table 5 Dark" w:uiPriority="50"/>
-    <w:lsdException w:name="List Table 6 Colorful" w:uiPriority="51"/>
-    <w:lsdException w:name="List Table 7 Colorful" w:uiPriority="52"/>
-    <w:lsdException w:name="List Table 1 Light Accent 1" w:uiPriority="46"/>
-    <w:lsdException w:name="List Table 2 Accent 1" w:uiPriority="47"/>
-    <w:lsdException w:name="List Table 3 Accent 1" w:uiPriority="48"/>
-    <w:lsdException w:name="List Table 4 Accent 1" w:uiPriority="49"/>
-    <w:lsdException w:name="List Table 5 Dark Accent 1" w:uiPriority="50"/>
-    <w:lsdException w:name="List Table 6 Colorful Accent 1" w:uiPriority="51"/>
-    <w:lsdException w:name="List Table 7 Colorful Accent 1" w:uiPriority="52"/>
-    <w:lsdException w:name="List Table 1 Light Accent 2" w:uiPriority="46"/>
-    <w:lsdException w:name="List Table 2 Accent 2" w:uiPriority="47"/>
-    <w:lsdException w:name="List Table 3 Accent 2" w:uiPriority="48"/>
-    <w:lsdException w:name="List Table 4 Accent 2" w:uiPriority="49"/>
-    <w:lsdException w:name="List Table 5 Dark Accent 2" w:uiPriority="50"/>
-    <w:lsdException w:name="List Table 6 Colorful Accent 2" w:uiPriority="51"/>
-    <w:lsdException w:name="List Table 7 Colorful Accent 2" w:uiPriority="52"/>
-    <w:lsdException w:name="List Table 1 Light Accent 3" w:uiPriority="46"/>
-    <w:lsdException w:name="List Table 2 Accent 3" w:uiPriority="47"/>
-    <w:lsdException w:name="List Table 3 Accent 3" w:uiPriority="48"/>
-    <w:lsdException w:name="List Table 4 Accent 3" w:uiPriority="49"/>
-    <w:lsdException w:name="List Table 5 Dark Accent 3" w:uiPriority="50"/>
-    <w:lsdException w:name="List Table 6 Colorful Accent 3" w:uiPriority="51"/>
-    <w:lsdException w:name="List Table 7 Colorful Accent 3" w:uiPriority="52"/>
-    <w:lsdException w:name="List Table 1 Light Accent 4" w:uiPriority="46"/>
-    <w:lsdException w:name="List Table 2 Accent 4" w:uiPriority="47"/>
-    <w:lsdException w:name="List Table 3 Accent 4" w:uiPriority="48"/>
-    <w:lsdException w:name="List Table 4 Accent 4" w:uiPriority="49"/>
-    <w:lsdException w:name="List Table 5 Dark Accent 4" w:uiPriority="50"/>
-    <w:lsdException w:name="List Table 6 Colorful Accent 4" w:uiPriority="51"/>
-    <w:lsdException w:name="List Table 7 Colorful Accent 4" w:uiPriority="52"/>
-    <w:lsdException w:name="List Table 1 Light Accent 5" w:uiPriority="46"/>
-    <w:lsdException w:name="List Table 2 Accent 5" w:uiPriority="47"/>
-    <w:lsdException w:name="List Table 3 Accent 5" w:uiPriority="48"/>
-    <w:lsdException w:name="List Table 4 Accent 5" w:uiPriority="49"/>
-    <w:lsdException w:name="List Table 5 Dark Accent 5" w:uiPriority="50"/>
-    <w:lsdException w:name="List Table 6 Colorful Accent 5" w:uiPriority="51"/>
-    <w:lsdException w:name="List Table 7 Colorful Accent 5" w:uiPriority="52"/>
-    <w:lsdException w:name="List Table 1 Light Accent 6" w:uiPriority="46"/>
-    <w:lsdException w:name="List Table 2 Accent 6" w:uiPriority="47"/>
-    <w:lsdException w:name="List Table 3 Accent 6" w:uiPriority="48"/>
-    <w:lsdException w:name="List Table 4 Accent 6" w:uiPriority="49"/>
-    <w:lsdException w:name="List Table 5 Dark Accent 6" w:uiPriority="50"/>
-    <w:lsdException w:name="List Table 6 Colorful Accent 6" w:uiPriority="51"/>
-    <w:lsdException w:name="List Table 7 Colorful Accent 6" w:uiPriority="52"/>
+  <w:latentStyles w:defLockedState="0" w:defUIPriority="99" w:defSemiHidden="1" w:defUnhideWhenUsed="1" w:defQFormat="0" w:count="267">
+    <w:lsdException w:name="Normal" w:semiHidden="0" w:uiPriority="0" w:unhideWhenUsed="0" w:qFormat="1"/>
+    <w:lsdException w:name="heading 1" w:semiHidden="0" w:uiPriority="9" w:unhideWhenUsed="0" w:qFormat="1"/>
+    <w:lsdException w:name="heading 2" w:uiPriority="9" w:qFormat="1"/>
+    <w:lsdException w:name="heading 3" w:uiPriority="9" w:qFormat="1"/>
+    <w:lsdException w:name="heading 4" w:uiPriority="9" w:qFormat="1"/>
+    <w:lsdException w:name="heading 5" w:uiPriority="9" w:qFormat="1"/>
+    <w:lsdException w:name="heading 6" w:uiPriority="9" w:qFormat="1"/>
+    <w:lsdException w:name="heading 7" w:uiPriority="9" w:qFormat="1"/>
+    <w:lsdException w:name="heading 8" w:uiPriority="9" w:qFormat="1"/>
+    <w:lsdException w:name="heading 9" w:uiPriority="9" w:qFormat="1"/>
+    <w:lsdException w:name="toc 1" w:uiPriority="39"/>
+    <w:lsdException w:name="toc 2" w:uiPriority="39"/>
+    <w:lsdException w:name="toc 3" w:uiPriority="39"/>
+    <w:lsdException w:name="toc 4" w:uiPriority="39"/>
+    <w:lsdException w:name="toc 5" w:uiPriority="39"/>
+    <w:lsdException w:name="toc 6" w:uiPriority="39"/>
+    <w:lsdException w:name="toc 7" w:uiPriority="39"/>
+    <w:lsdException w:name="toc 8" w:uiPriority="39"/>
+    <w:lsdException w:name="toc 9" w:uiPriority="39"/>
+    <w:lsdException w:name="caption" w:uiPriority="35" w:qFormat="1"/>
+    <w:lsdException w:name="Title" w:semiHidden="0" w:uiPriority="10" w:unhideWhenUsed="0" w:qFormat="1"/>
+    <w:lsdException w:name="Default Paragraph Font" w:uiPriority="1"/>
+    <w:lsdException w:name="Subtitle" w:semiHidden="0" w:uiPriority="11" w:unhideWhenUsed="0" w:qFormat="1"/>
+    <w:lsdException w:name="Strong" w:semiHidden="0" w:uiPriority="22" w:unhideWhenUsed="0" w:qFormat="1"/>
+    <w:lsdException w:name="Emphasis" w:semiHidden="0" w:uiPriority="20" w:unhideWhenUsed="0" w:qFormat="1"/>
+    <w:lsdException w:name="Table Grid" w:semiHidden="0" w:uiPriority="59" w:unhideWhenUsed="0"/>
+    <w:lsdException w:name="Placeholder Text" w:unhideWhenUsed="0"/>
+    <w:lsdException w:name="No Spacing" w:semiHidden="0" w:uiPriority="1" w:unhideWhenUsed="0" w:qFormat="1"/>
+    <w:lsdException w:name="Light Shading" w:semiHidden="0" w:uiPriority="60" w:unhideWhenUsed="0"/>
+    <w:lsdException w:name="Light List" w:semiHidden="0" w:uiPriority="61" w:unhideWhenUsed="0"/>
+    <w:lsdException w:name="Light Grid" w:semiHidden="0" w:uiPriority="62" w:unhideWhenUsed="0"/>
+    <w:lsdException w:name="Medium Shading 1" w:semiHidden="0" w:uiPriority="63" w:unhideWhenUsed="0"/>
+    <w:lsdException w:name="Medium Shading 2" w:semiHidden="0" w:uiPriority="64" w:unhideWhenUsed="0"/>
+    <w:lsdException w:name="Medium List 1" w:semiHidden="0" w:uiPriority="65" w:unhideWhenUsed="0"/>
+    <w:lsdException w:name="Medium List 2" w:semiHidden="0" w:uiPriority="66" w:unhideWhenUsed="0"/>
+    <w:lsdException w:name="Medium Grid 1" w:semiHidden="0" w:uiPriority="67" w:unhideWhenUsed="0"/>
+    <w:lsdException w:name="Medium Grid 2" w:semiHidden="0" w:uiPriority="68" w:unhideWhenUsed="0"/>
+    <w:lsdException w:name="Medium Grid 3" w:semiHidden="0" w:uiPriority="69" w:unhideWhenUsed="0"/>
+    <w:lsdException w:name="Dark List" w:semiHidden="0" w:uiPriority="70" w:unhideWhenUsed="0"/>
+    <w:lsdException w:name="Colorful Shading" w:semiHidden="0" w:uiPriority="71" w:unhideWhenUsed="0"/>
+    <w:lsdException w:name="Colorful List" w:semiHidden="0" w:uiPriority="72" w:unhideWhenUsed="0"/>
+    <w:lsdException w:name="Colorful Grid" w:semiHidden="0" w:uiPriority="73" w:unhideWhenUsed="0"/>
+    <w:lsdException w:name="Light Shading Accent 1" w:semiHidden="0" w:uiPriority="60" w:unhideWhenUsed="0"/>
+    <w:lsdException w:name="Light List Accent 1" w:semiHidden="0" w:uiPriority="61" w:unhideWhenUsed="0"/>
+    <w:lsdException w:name="Light Grid Accent 1" w:semiHidden="0" w:uiPriority="62" w:unhideWhenUsed="0"/>
+    <w:lsdException w:name="Medium Shading 1 Accent 1" w:semiHidden="0" w:uiPriority="63" w:unhideWhenUsed="0"/>
+    <w:lsdException w:name="Medium Shading 2 Accent 1" w:semiHidden="0" w:uiPriority="64" w:unhideWhenUsed="0"/>
+    <w:lsdException w:name="Medium List 1 Accent 1" w:semiHidden="0" w:uiPriority="65" w:unhideWhenUsed="0"/>
+    <w:lsdException w:name="Revision" w:unhideWhenUsed="0"/>
+    <w:lsdException w:name="List Paragraph" w:semiHidden="0" w:uiPriority="34" w:unhideWhenUsed="0" w:qFormat="1"/>
+    <w:lsdException w:name="Quote" w:semiHidden="0" w:uiPriority="29" w:unhideWhenUsed="0" w:qFormat="1"/>
+    <w:lsdException w:name="Intense Quote" w:semiHidden="0" w:uiPriority="30" w:unhideWhenUsed="0" w:qFormat="1"/>
+    <w:lsdException w:name="Medium List 2 Accent 1" w:semiHidden="0" w:uiPriority="66" w:unhideWhenUsed="0"/>
+    <w:lsdException w:name="Medium Grid 1 Accent 1" w:semiHidden="0" w:uiPriority="67" w:unhideWhenUsed="0"/>
+    <w:lsdException w:name="Medium Grid 2 Accent 1" w:semiHidden="0" w:uiPriority="68" w:unhideWhenUsed="0"/>
+    <w:lsdException w:name="Medium Grid 3 Accent 1" w:semiHidden="0" w:uiPriority="69" w:unhideWhenUsed="0"/>
+    <w:lsdException w:name="Dark List Accent 1" w:semiHidden="0" w:uiPriority="70" w:unhideWhenUsed="0"/>
+    <w:lsdException w:name="Colorful Shading Accent 1" w:semiHidden="0" w:uiPriority="71" w:unhideWhenUsed="0"/>
+    <w:lsdException w:name="Colorful List Accent 1" w:semiHidden="0" w:uiPriority="72" w:unhideWhenUsed="0"/>
+    <w:lsdException w:name="Colorful Grid Accent 1" w:semiHidden="0" w:uiPriority="73" w:unhideWhenUsed="0"/>
+    <w:lsdException w:name="Light Shading Accent 2" w:semiHidden="0" w:uiPriority="60" w:unhideWhenUsed="0"/>
+    <w:lsdException w:name="Light List Accent 2" w:semiHidden="0" w:uiPriority="61" w:unhideWhenUsed="0"/>
+    <w:lsdException w:name="Light Grid Accent 2" w:semiHidden="0" w:uiPriority="62" w:unhideWhenUsed="0"/>
+    <w:lsdException w:name="Medium Shading 1 Accent 2" w:semiHidden="0" w:uiPriority="63" w:unhideWhenUsed="0"/>
+    <w:lsdException w:name="Medium Shading 2 Accent 2" w:semiHidden="0" w:uiPriority="64" w:unhideWhenUsed="0"/>
+    <w:lsdException w:name="Medium List 1 Accent 2" w:semiHidden="0" w:uiPriority="65" w:unhideWhenUsed="0"/>
+    <w:lsdException w:name="Medium List 2 Accent 2" w:semiHidden="0" w:uiPriority="66" w:unhideWhenUsed="0"/>
+    <w:lsdException w:name="Medium Grid 1 Accent 2" w:semiHidden="0" w:uiPriority="67" w:unhideWhenUsed="0"/>
+    <w:lsdException w:name="Medium Grid 2 Accent 2" w:semiHidden="0" w:uiPriority="68" w:unhideWhenUsed="0"/>
+    <w:lsdException w:name="Medium Grid 3 Accent 2" w:semiHidden="0" w:uiPriority="69" w:unhideWhenUsed="0"/>
+    <w:lsdException w:name="Dark List Accent 2" w:semiHidden="0" w:uiPriority="70" w:unhideWhenUsed="0"/>
+    <w:lsdException w:name="Colorful Shading Accent 2" w:semiHidden="0" w:uiPriority="71" w:unhideWhenUsed="0"/>
+    <w:lsdException w:name="Colorful List Accent 2" w:semiHidden="0" w:uiPriority="72" w:unhideWhenUsed="0"/>
+    <w:lsdException w:name="Colorful Grid Accent 2" w:semiHidden="0" w:uiPriority="73" w:unhideWhenUsed="0"/>
+    <w:lsdException w:name="Light Shading Accent 3" w:semiHidden="0" w:uiPriority="60" w:unhideWhenUsed="0"/>
+    <w:lsdException w:name="Light List Accent 3" w:semiHidden="0" w:uiPriority="61" w:unhideWhenUsed="0"/>
+    <w:lsdException w:name="Light Grid Accent 3" w:semiHidden="0" w:uiPriority="62" w:unhideWhenUsed="0"/>
+    <w:lsdException w:name="Medium Shading 1 Accent 3" w:semiHidden="0" w:uiPriority="63" w:unhideWhenUsed="0"/>
+    <w:lsdException w:name="Medium Shading 2 Accent 3" w:semiHidden="0" w:uiPriority="64" w:unhideWhenUsed="0"/>
+    <w:lsdException w:name="Medium List 1 Accent 3" w:semiHidden="0" w:uiPriority="65" w:unhideWhenUsed="0"/>
+    <w:lsdException w:name="Medium List 2 Accent 3" w:semiHidden="0" w:uiPriority="66" w:unhideWhenUsed="0"/>
+    <w:lsdException w:name="Medium Grid 1 Accent 3" w:semiHidden="0" w:uiPriority="67" w:unhideWhenUsed="0"/>
+    <w:lsdException w:name="Medium Grid 2 Accent 3" w:semiHidden="0" w:uiPriority="68" w:unhideWhenUsed="0"/>
+    <w:lsdException w:name="Medium Grid 3 Accent 3" w:semiHidden="0" w:uiPriority="69" w:unhideWhenUsed="0"/>
+    <w:lsdException w:name="Dark List Accent 3" w:semiHidden="0" w:uiPriority="70" w:unhideWhenUsed="0"/>
+    <w:lsdException w:name="Colorful Shading Accent 3" w:semiHidden="0" w:uiPriority="71" w:unhideWhenUsed="0"/>
+    <w:lsdException w:name="Colorful List Accent 3" w:semiHidden="0" w:uiPriority="72" w:unhideWhenUsed="0"/>
+    <w:lsdException w:name="Colorful Grid Accent 3" w:semiHidden="0" w:uiPriority="73" w:unhideWhenUsed="0"/>
+    <w:lsdException w:name="Light Shading Accent 4" w:semiHidden="0" w:uiPriority="60" w:unhideWhenUsed="0"/>
+    <w:lsdException w:name="Light List Accent 4" w:semiHidden="0" w:uiPriority="61" w:unhideWhenUsed="0"/>
+    <w:lsdException w:name="Light Grid Accent 4" w:semiHidden="0" w:uiPriority="62" w:unhideWhenUsed="0"/>
+    <w:lsdException w:name="Medium Shading 1 Accent 4" w:semiHidden="0" w:uiPriority="63" w:unhideWhenUsed="0"/>
+    <w:lsdException w:name="Medium Shading 2 Accent 4" w:semiHidden="0" w:uiPriority="64" w:unhideWhenUsed="0"/>
+    <w:lsdException w:name="Medium List 1 Accent 4" w:semiHidden="0" w:uiPriority="65" w:unhideWhenUsed="0"/>
+    <w:lsdException w:name="Medium List 2 Accent 4" w:semiHidden="0" w:uiPriority="66" w:unhideWhenUsed="0"/>
+    <w:lsdException w:name="Medium Grid 1 Accent 4" w:semiHidden="0" w:uiPriority="67" w:unhideWhenUsed="0"/>
+    <w:lsdException w:name="Medium Grid 2 Accent 4" w:semiHidden="0" w:uiPriority="68" w:unhideWhenUsed="0"/>
+    <w:lsdException w:name="Medium Grid 3 Accent 4" w:semiHidden="0" w:uiPriority="69" w:unhideWhenUsed="0"/>
+    <w:lsdException w:name="Dark List Accent 4" w:semiHidden="0" w:uiPriority="70" w:unhideWhenUsed="0"/>
+    <w:lsdException w:name="Colorful Shading Accent 4" w:semiHidden="0" w:uiPriority="71" w:unhideWhenUsed="0"/>
+    <w:lsdException w:name="Colorful List Accent 4" w:semiHidden="0" w:uiPriority="72" w:unhideWhenUsed="0"/>
+    <w:lsdException w:name="Colorful Grid Accent 4" w:semiHidden="0" w:uiPriority="73" w:unhideWhenUsed="0"/>
+    <w:lsdException w:name="Light Shading Accent 5" w:semiHidden="0" w:uiPriority="60" w:unhideWhenUsed="0"/>
+    <w:lsdException w:name="Light List Accent 5" w:semiHidden="0" w:uiPriority="61" w:unhideWhenUsed="0"/>
+    <w:lsdException w:name="Light Grid Accent 5" w:semiHidden="0" w:uiPriority="62" w:unhideWhenUsed="0"/>
+    <w:lsdException w:name="Medium Shading 1 Accent 5" w:semiHidden="0" w:uiPriority="63" w:unhideWhenUsed="0"/>
+    <w:lsdException w:name="Medium Shading 2 Accent 5" w:semiHidden="0" w:uiPriority="64" w:unhideWhenUsed="0"/>
+    <w:lsdException w:name="Medium List 1 Accent 5" w:semiHidden="0" w:uiPriority="65" w:unhideWhenUsed="0"/>
+    <w:lsdException w:name="Medium List 2 Accent 5" w:semiHidden="0" w:uiPriority="66" w:unhideWhenUsed="0"/>
+    <w:lsdException w:name="Medium Grid 1 Accent 5" w:semiHidden="0" w:uiPriority="67" w:unhideWhenUsed="0"/>
+    <w:lsdException w:name="Medium Grid 2 Accent 5" w:semiHidden="0" w:uiPriority="68" w:unhideWhenUsed="0"/>
+    <w:lsdException w:name="Medium Grid 3 Accent 5" w:semiHidden="0" w:uiPriority="69" w:unhideWhenUsed="0"/>
+    <w:lsdException w:name="Dark List Accent 5" w:semiHidden="0" w:uiPriority="70" w:unhideWhenUsed="0"/>
+    <w:lsdException w:name="Colorful Shading Accent 5" w:semiHidden="0" w:uiPriority="71" w:unhideWhenUsed="0"/>
+    <w:lsdException w:name="Colorful List Accent 5" w:semiHidden="0" w:uiPriority="72" w:unhideWhenUsed="0"/>
+    <w:lsdException w:name="Colorful Grid Accent 5" w:semiHidden="0" w:uiPriority="73" w:unhideWhenUsed="0"/>
+    <w:lsdException w:name="Light Shading Accent 6" w:semiHidden="0" w:uiPriority="60" w:unhideWhenUsed="0"/>
+    <w:lsdException w:name="Light List Accent 6" w:semiHidden="0" w:uiPriority="61" w:unhideWhenUsed="0"/>
+    <w:lsdException w:name="Light Grid Accent 6" w:semiHidden="0" w:uiPriority="62" w:unhideWhenUsed="0"/>
+    <w:lsdException w:name="Medium Shading 1 Accent 6" w:semiHidden="0" w:uiPriority="63" w:unhideWhenUsed="0"/>
+    <w:lsdException w:name="Medium Shading 2 Accent 6" w:semiHidden="0" w:uiPriority="64" w:unhideWhenUsed="0"/>
+    <w:lsdException w:name="Medium List 1 Accent 6" w:semiHidden="0" w:uiPriority="65" w:unhideWhenUsed="0"/>
+    <w:lsdException w:name="Medium List 2 Accent 6" w:semiHidden="0" w:uiPriority="66" w:unhideWhenUsed="0"/>
+    <w:lsdException w:name="Medium Grid 1 Accent 6" w:semiHidden="0" w:uiPriority="67" w:unhideWhenUsed="0"/>
+    <w:lsdException w:name="Medium Grid 2 Accent 6" w:semiHidden="0" w:uiPriority="68" w:unhideWhenUsed="0"/>
+    <w:lsdException w:name="Medium Grid 3 Accent 6" w:semiHidden="0" w:uiPriority="69" w:unhideWhenUsed="0"/>
+    <w:lsdException w:name="Dark List Accent 6" w:semiHidden="0" w:uiPriority="70" w:unhideWhenUsed="0"/>
+    <w:lsdException w:name="Colorful Shading Accent 6" w:semiHidden="0" w:uiPriority="71" w:unhideWhenUsed="0"/>
+    <w:lsdException w:name="Colorful List Accent 6" w:semiHidden="0" w:uiPriority="72" w:unhideWhenUsed="0"/>
+    <w:lsdException w:name="Colorful Grid Accent 6" w:semiHidden="0" w:uiPriority="73" w:unhideWhenUsed="0"/>
+    <w:lsdException w:name="Subtle Emphasis" w:semiHidden="0" w:uiPriority="19" w:unhideWhenUsed="0" w:qFormat="1"/>
+    <w:lsdException w:name="Intense Emphasis" w:semiHidden="0" w:uiPriority="21" w:unhideWhenUsed="0" w:qFormat="1"/>
+    <w:lsdException w:name="Subtle Reference" w:semiHidden="0" w:uiPriority="31" w:unhideWhenUsed="0" w:qFormat="1"/>
+    <w:lsdException w:name="Intense Reference" w:semiHidden="0" w:uiPriority="32" w:unhideWhenUsed="0" w:qFormat="1"/>
+    <w:lsdException w:name="Book Title" w:semiHidden="0" w:uiPriority="33" w:unhideWhenUsed="0" w:qFormat="1"/>
+    <w:lsdException w:name="Bibliography" w:uiPriority="37"/>
+    <w:lsdException w:name="TOC Heading" w:uiPriority="39" w:qFormat="1"/>
+  </w:latentStyles>
+  <w:style w:type="paragraph" w:default="1" w:styleId="Normal">
+    <w:name w:val="Normal"/>
+    <w:uiPriority w:val="1"/>
+    <w:qFormat/>
+    <w:rPr>
+      <w:rFonts w:ascii="Calibri" w:eastAsia="Calibri" w:hAnsi="Calibri" w:cs="Calibri"/>
+    </w:rPr>
+  </w:style>
+  <w:style w:type="paragraph" w:styleId="Heading1">
+    <w:name w:val="heading 1"/>
+    <w:basedOn w:val="Normal"/>
+    <w:uiPriority w:val="1"/>
+    <w:qFormat/>
+    <w:pPr>
+      <w:spacing w:before="3"/>
+      <w:ind w:right="854"/>
+      <w:jc w:val="right"/>
+      <w:outlineLvl w:val="0"/>
+    </w:pPr>
+    <w:rPr>
+      <w:b/>
+      <w:bCs/>
+      <w:sz w:val="32"/>
+      <w:szCs w:val="32"/>
+    </w:rPr>
+  </w:style>
+  <w:style w:type="character" w:default="1" w:styleId="DefaultParagraphFont">
+    <w:name w:val="Default Paragraph Font"/>
+    <w:uiPriority w:val="1"/>
+    <w:semiHidden/>
+    <w:unhideWhenUsed/>
+  </w:style>
+  <w:style w:type="table" w:default="1" w:styleId="TableNormal">
+    <w:name w:val="Normal Table"/>
+    <w:uiPriority w:val="99"/>
+    <w:semiHidden/>
+    <w:unhideWhenUsed/>
+    <w:tblPr>
+      <w:tblInd w:w="0" w:type="dxa"/>
+      <w:tblCellMar>
+        <w:top w:w="0" w:type="dxa"/>
+        <w:left w:w="108" w:type="dxa"/>
+        <w:bottom w:w="0" w:type="dxa"/>
+        <w:right w:w="108" w:type="dxa"/>
+      </w:tblCellMar>
+    </w:tblPr>
+  </w:style>
+  <w:style w:type="numbering" w:default="1" w:styleId="NoList">
+    <w:name w:val="No List"/>
+    <w:uiPriority w:val="99"/>
+    <w:semiHidden/>
+    <w:unhideWhenUsed/>
+  </w:style>
+  <w:style w:type="paragraph" w:styleId="BodyText">
+    <w:name w:val="Body Text"/>
+    <w:basedOn w:val="Normal"/>
+    <w:uiPriority w:val="1"/>
+    <w:qFormat/>
+  </w:style>
+  <w:style w:type="paragraph" w:styleId="ListParagraph">
+    <w:name w:val="List Paragraph"/>
+    <w:basedOn w:val="Normal"/>
+    <w:uiPriority w:val="34"/>
+    <w:qFormat/>
+    <w:pPr>
+      <w:ind w:left="2880" w:hanging="360"/>
+    </w:pPr>
+  </w:style>
+  <w:style w:type="paragraph" w:customStyle="1" w:styleId="TableParagraph">
+    <w:name w:val="Table Paragraph"/>
+    <w:basedOn w:val="Normal"/>
+    <w:uiPriority w:val="1"/>
+    <w:qFormat/>
+    <w:pPr>
+      <w:spacing w:line="265" w:lineRule="exact"/>
+      <w:jc w:val="center"/>
+    </w:pPr>
+    <w:rPr>
+      <w:rFonts w:ascii="Cambria Math" w:eastAsia="Cambria Math" w:hAnsi="Cambria Math" w:cs="Cambria Math"/>
+    </w:rPr>
+  </w:style>
+  <w:style w:type="character" w:styleId="Hyperlink">
+    <w:name w:val="Hyperlink"/>
+    <w:basedOn w:val="DefaultParagraphFont"/>
+    <w:uiPriority w:val="99"/>
+    <w:unhideWhenUsed/>
+    <w:rsid w:val="00CF589B"/>
+    <w:rPr>
+      <w:color w:val="0000FF" w:themeColor="hyperlink"/>
+      <w:u w:val="single"/>
+    </w:rPr>
+  </w:style>
+  <w:style w:type="character" w:styleId="FollowedHyperlink">
+    <w:name w:val="FollowedHyperlink"/>
+    <w:basedOn w:val="DefaultParagraphFont"/>
+    <w:uiPriority w:val="99"/>
+    <w:semiHidden/>
+    <w:unhideWhenUsed/>
+    <w:rsid w:val="00CF589B"/>
+    <w:rPr>
+      <w:color w:val="800080" w:themeColor="followedHyperlink"/>
+      <w:u w:val="single"/>
+    </w:rPr>
+  </w:style>
+  <w:style w:type="character" w:styleId="PlaceholderText">
+    <w:name w:val="Placeholder Text"/>
+    <w:basedOn w:val="DefaultParagraphFont"/>
+    <w:uiPriority w:val="99"/>
+    <w:semiHidden/>
+    <w:rsid w:val="001C79C4"/>
+    <w:rPr>
+      <w:color w:val="808080"/>
+    </w:rPr>
+  </w:style>
+  <w:style w:type="paragraph" w:styleId="BalloonText">
+    <w:name w:val="Balloon Text"/>
+    <w:basedOn w:val="Normal"/>
+    <w:link w:val="BalloonTextChar"/>
+    <w:uiPriority w:val="99"/>
+    <w:semiHidden/>
+    <w:unhideWhenUsed/>
+    <w:rsid w:val="001C79C4"/>
+    <w:rPr>
+      <w:rFonts w:ascii="Tahoma" w:hAnsi="Tahoma" w:cs="Tahoma"/>
+      <w:sz w:val="16"/>
+      <w:szCs w:val="16"/>
+    </w:rPr>
+  </w:style>
+  <w:style w:type="character" w:customStyle="1" w:styleId="BalloonTextChar">
+    <w:name w:val="Balloon Text Char"/>
+    <w:basedOn w:val="DefaultParagraphFont"/>
+    <w:link w:val="BalloonText"/>
+    <w:uiPriority w:val="99"/>
+    <w:semiHidden/>
+    <w:rsid w:val="001C79C4"/>
+    <w:rPr>
+      <w:rFonts w:ascii="Tahoma" w:eastAsia="Calibri" w:hAnsi="Tahoma" w:cs="Tahoma"/>
+      <w:sz w:val="16"/>
+      <w:szCs w:val="16"/>
+    </w:rPr>
+  </w:style>
+  <w:style w:type="paragraph" w:styleId="Header">
+    <w:name w:val="header"/>
+    <w:basedOn w:val="Normal"/>
+    <w:link w:val="HeaderChar"/>
+    <w:uiPriority w:val="99"/>
+    <w:unhideWhenUsed/>
+    <w:rsid w:val="0060438D"/>
+    <w:pPr>
+      <w:tabs>
+        <w:tab w:val="center" w:pos="4680"/>
+        <w:tab w:val="right" w:pos="9360"/>
+      </w:tabs>
+    </w:pPr>
+  </w:style>
+  <w:style w:type="character" w:customStyle="1" w:styleId="HeaderChar">
+    <w:name w:val="Header Char"/>
+    <w:basedOn w:val="DefaultParagraphFont"/>
+    <w:link w:val="Header"/>
+    <w:uiPriority w:val="99"/>
+    <w:rsid w:val="0060438D"/>
+    <w:rPr>
+      <w:rFonts w:ascii="Calibri" w:eastAsia="Calibri" w:hAnsi="Calibri" w:cs="Calibri"/>
+    </w:rPr>
+  </w:style>
+  <w:style w:type="paragraph" w:styleId="Footer">
+    <w:name w:val="footer"/>
+    <w:basedOn w:val="Normal"/>
+    <w:link w:val="FooterChar"/>
+    <w:uiPriority w:val="99"/>
+    <w:unhideWhenUsed/>
+    <w:rsid w:val="0060438D"/>
+    <w:pPr>
+      <w:tabs>
+        <w:tab w:val="center" w:pos="4680"/>
+        <w:tab w:val="right" w:pos="9360"/>
+      </w:tabs>
+    </w:pPr>
+  </w:style>
+  <w:style w:type="character" w:customStyle="1" w:styleId="FooterChar">
+    <w:name w:val="Footer Char"/>
+    <w:basedOn w:val="DefaultParagraphFont"/>
+    <w:link w:val="Footer"/>
+    <w:uiPriority w:val="99"/>
+    <w:rsid w:val="0060438D"/>
+    <w:rPr>
+      <w:rFonts w:ascii="Calibri" w:eastAsia="Calibri" w:hAnsi="Calibri" w:cs="Calibri"/>
+    </w:rPr>
+  </w:style>
+</w:styles>
+</file>
+
+<file path=word/stylesWithEffects.xml><?xml version="1.0" encoding="utf-8"?>
+<w:styles xmlns:wpc="http://schemas.microsoft.com/office/word/2010/wordprocessingCanvas" xmlns:mc="http://schemas.openxmlformats.org/markup-compatibility/2006" xmlns:o="urn:schemas-microsoft-com:office:office" xmlns:r="http://schemas.openxmlformats.org/officeDocument/2006/relationships" xmlns:m="http://schemas.openxmlformats.org/officeDocument/2006/math" xmlns:v="urn:schemas-microsoft-com:vml" xmlns:wp14="http://schemas.microsoft.com/office/word/2010/wordprocessingDrawing" xmlns:wp="http://schemas.openxmlformats.org/drawingml/2006/wordprocessingDrawing" xmlns:w10="urn:schemas-microsoft-com:office:word" xmlns:w="http://schemas.openxmlformats.org/wordprocessingml/2006/main" xmlns:w14="http://schemas.microsoft.com/office/word/2010/wordml" xmlns:wpg="http://schemas.microsoft.com/office/word/2010/wordprocessingGroup" xmlns:wpi="http://schemas.microsoft.com/office/word/2010/wordprocessingInk" xmlns:wne="http://schemas.microsoft.com/office/word/2006/wordml" xmlns:wps="http://schemas.microsoft.com/office/word/2010/wordprocessingShape" mc:Ignorable="w14 wp14">
+  <w:docDefaults>
+    <w:rPrDefault>
+      <w:rPr>
+        <w:rFonts w:asciiTheme="minorHAnsi" w:eastAsiaTheme="minorHAnsi" w:hAnsiTheme="minorHAnsi" w:cstheme="minorBidi"/>
+        <w:sz w:val="22"/>
+        <w:szCs w:val="22"/>
+        <w:lang w:val="en-US" w:eastAsia="en-US" w:bidi="ar-SA"/>
+      </w:rPr>
+    </w:rPrDefault>
+    <w:pPrDefault>
+      <w:pPr>
+        <w:widowControl w:val="0"/>
+      </w:pPr>
+    </w:pPrDefault>
+  </w:docDefaults>
+  <w:latentStyles w:defLockedState="0" w:defUIPriority="99" w:defSemiHidden="1" w:defUnhideWhenUsed="1" w:defQFormat="0" w:count="267">
+    <w:lsdException w:name="Normal" w:semiHidden="0" w:uiPriority="0" w:unhideWhenUsed="0" w:qFormat="1"/>
+    <w:lsdException w:name="heading 1" w:semiHidden="0" w:uiPriority="9" w:unhideWhenUsed="0" w:qFormat="1"/>
+    <w:lsdException w:name="heading 2" w:uiPriority="9" w:qFormat="1"/>
+    <w:lsdException w:name="heading 3" w:uiPriority="9" w:qFormat="1"/>
+    <w:lsdException w:name="heading 4" w:uiPriority="9" w:qFormat="1"/>
+    <w:lsdException w:name="heading 5" w:uiPriority="9" w:qFormat="1"/>
+    <w:lsdException w:name="heading 6" w:uiPriority="9" w:qFormat="1"/>
+    <w:lsdException w:name="heading 7" w:uiPriority="9" w:qFormat="1"/>
+    <w:lsdException w:name="heading 8" w:uiPriority="9" w:qFormat="1"/>
+    <w:lsdException w:name="heading 9" w:uiPriority="9" w:qFormat="1"/>
+    <w:lsdException w:name="toc 1" w:uiPriority="39"/>
+    <w:lsdException w:name="toc 2" w:uiPriority="39"/>
+    <w:lsdException w:name="toc 3" w:uiPriority="39"/>
+    <w:lsdException w:name="toc 4" w:uiPriority="39"/>
+    <w:lsdException w:name="toc 5" w:uiPriority="39"/>
+    <w:lsdException w:name="toc 6" w:uiPriority="39"/>
+    <w:lsdException w:name="toc 7" w:uiPriority="39"/>
+    <w:lsdException w:name="toc 8" w:uiPriority="39"/>
+    <w:lsdException w:name="toc 9" w:uiPriority="39"/>
+    <w:lsdException w:name="caption" w:uiPriority="35" w:qFormat="1"/>
+    <w:lsdException w:name="Title" w:semiHidden="0" w:uiPriority="10" w:unhideWhenUsed="0" w:qFormat="1"/>
+    <w:lsdException w:name="Default Paragraph Font" w:uiPriority="1"/>
+    <w:lsdException w:name="Subtitle" w:semiHidden="0" w:uiPriority="11" w:unhideWhenUsed="0" w:qFormat="1"/>
+    <w:lsdException w:name="Strong" w:semiHidden="0" w:uiPriority="22" w:unhideWhenUsed="0" w:qFormat="1"/>
+    <w:lsdException w:name="Emphasis" w:semiHidden="0" w:uiPriority="20" w:unhideWhenUsed="0" w:qFormat="1"/>
+    <w:lsdException w:name="Table Grid" w:semiHidden="0" w:uiPriority="59" w:unhideWhenUsed="0"/>
+    <w:lsdException w:name="Placeholder Text" w:unhideWhenUsed="0"/>
+    <w:lsdException w:name="No Spacing" w:semiHidden="0" w:uiPriority="1" w:unhideWhenUsed="0" w:qFormat="1"/>
+    <w:lsdException w:name="Light Shading" w:semiHidden="0" w:uiPriority="60" w:unhideWhenUsed="0"/>
+    <w:lsdException w:name="Light List" w:semiHidden="0" w:uiPriority="61" w:unhideWhenUsed="0"/>
+    <w:lsdException w:name="Light Grid" w:semiHidden="0" w:uiPriority="62" w:unhideWhenUsed="0"/>
+    <w:lsdException w:name="Medium Shading 1" w:semiHidden="0" w:uiPriority="63" w:unhideWhenUsed="0"/>
+    <w:lsdException w:name="Medium Shading 2" w:semiHidden="0" w:uiPriority="64" w:unhideWhenUsed="0"/>
+    <w:lsdException w:name="Medium List 1" w:semiHidden="0" w:uiPriority="65" w:unhideWhenUsed="0"/>
+    <w:lsdException w:name="Medium List 2" w:semiHidden="0" w:uiPriority="66" w:unhideWhenUsed="0"/>
+    <w:lsdException w:name="Medium Grid 1" w:semiHidden="0" w:uiPriority="67" w:unhideWhenUsed="0"/>
+    <w:lsdException w:name="Medium Grid 2" w:semiHidden="0" w:uiPriority="68" w:unhideWhenUsed="0"/>
+    <w:lsdException w:name="Medium Grid 3" w:semiHidden="0" w:uiPriority="69" w:unhideWhenUsed="0"/>
+    <w:lsdException w:name="Dark List" w:semiHidden="0" w:uiPriority="70" w:unhideWhenUsed="0"/>
+    <w:lsdException w:name="Colorful Shading" w:semiHidden="0" w:uiPriority="71" w:unhideWhenUsed="0"/>
+    <w:lsdException w:name="Colorful List" w:semiHidden="0" w:uiPriority="72" w:unhideWhenUsed="0"/>
+    <w:lsdException w:name="Colorful Grid" w:semiHidden="0" w:uiPriority="73" w:unhideWhenUsed="0"/>
+    <w:lsdException w:name="Light Shading Accent 1" w:semiHidden="0" w:uiPriority="60" w:unhideWhenUsed="0"/>
+    <w:lsdException w:name="Light List Accent 1" w:semiHidden="0" w:uiPriority="61" w:unhideWhenUsed="0"/>
+    <w:lsdException w:name="Light Grid Accent 1" w:semiHidden="0" w:uiPriority="62" w:unhideWhenUsed="0"/>
+    <w:lsdException w:name="Medium Shading 1 Accent 1" w:semiHidden="0" w:uiPriority="63" w:unhideWhenUsed="0"/>
+    <w:lsdException w:name="Medium Shading 2 Accent 1" w:semiHidden="0" w:uiPriority="64" w:unhideWhenUsed="0"/>
+    <w:lsdException w:name="Medium List 1 Accent 1" w:semiHidden="0" w:uiPriority="65" w:unhideWhenUsed="0"/>
+    <w:lsdException w:name="Revision" w:unhideWhenUsed="0"/>
+    <w:lsdException w:name="List Paragraph" w:semiHidden="0" w:uiPriority="34" w:unhideWhenUsed="0" w:qFormat="1"/>
+    <w:lsdException w:name="Quote" w:semiHidden="0" w:uiPriority="29" w:unhideWhenUsed="0" w:qFormat="1"/>
+    <w:lsdException w:name="Intense Quote" w:semiHidden="0" w:uiPriority="30" w:unhideWhenUsed="0" w:qFormat="1"/>
+    <w:lsdException w:name="Medium List 2 Accent 1" w:semiHidden="0" w:uiPriority="66" w:unhideWhenUsed="0"/>
+    <w:lsdException w:name="Medium Grid 1 Accent 1" w:semiHidden="0" w:uiPriority="67" w:unhideWhenUsed="0"/>
+    <w:lsdException w:name="Medium Grid 2 Accent 1" w:semiHidden="0" w:uiPriority="68" w:unhideWhenUsed="0"/>
+    <w:lsdException w:name="Medium Grid 3 Accent 1" w:semiHidden="0" w:uiPriority="69" w:unhideWhenUsed="0"/>
+    <w:lsdException w:name="Dark List Accent 1" w:semiHidden="0" w:uiPriority="70" w:unhideWhenUsed="0"/>
+    <w:lsdException w:name="Colorful Shading Accent 1" w:semiHidden="0" w:uiPriority="71" w:unhideWhenUsed="0"/>
+    <w:lsdException w:name="Colorful List Accent 1" w:semiHidden="0" w:uiPriority="72" w:unhideWhenUsed="0"/>
+    <w:lsdException w:name="Colorful Grid Accent 1" w:semiHidden="0" w:uiPriority="73" w:unhideWhenUsed="0"/>
+    <w:lsdException w:name="Light Shading Accent 2" w:semiHidden="0" w:uiPriority="60" w:unhideWhenUsed="0"/>
+    <w:lsdException w:name="Light List Accent 2" w:semiHidden="0" w:uiPriority="61" w:unhideWhenUsed="0"/>
+    <w:lsdException w:name="Light Grid Accent 2" w:semiHidden="0" w:uiPriority="62" w:unhideWhenUsed="0"/>
+    <w:lsdException w:name="Medium Shading 1 Accent 2" w:semiHidden="0" w:uiPriority="63" w:unhideWhenUsed="0"/>
+    <w:lsdException w:name="Medium Shading 2 Accent 2" w:semiHidden="0" w:uiPriority="64" w:unhideWhenUsed="0"/>
+    <w:lsdException w:name="Medium List 1 Accent 2" w:semiHidden="0" w:uiPriority="65" w:unhideWhenUsed="0"/>
+    <w:lsdException w:name="Medium List 2 Accent 2" w:semiHidden="0" w:uiPriority="66" w:unhideWhenUsed="0"/>
+    <w:lsdException w:name="Medium Grid 1 Accent 2" w:semiHidden="0" w:uiPriority="67" w:unhideWhenUsed="0"/>
+    <w:lsdException w:name="Medium Grid 2 Accent 2" w:semiHidden="0" w:uiPriority="68" w:unhideWhenUsed="0"/>
+    <w:lsdException w:name="Medium Grid 3 Accent 2" w:semiHidden="0" w:uiPriority="69" w:unhideWhenUsed="0"/>
+    <w:lsdException w:name="Dark List Accent 2" w:semiHidden="0" w:uiPriority="70" w:unhideWhenUsed="0"/>
+    <w:lsdException w:name="Colorful Shading Accent 2" w:semiHidden="0" w:uiPriority="71" w:unhideWhenUsed="0"/>
+    <w:lsdException w:name="Colorful List Accent 2" w:semiHidden="0" w:uiPriority="72" w:unhideWhenUsed="0"/>
+    <w:lsdException w:name="Colorful Grid Accent 2" w:semiHidden="0" w:uiPriority="73" w:unhideWhenUsed="0"/>
+    <w:lsdException w:name="Light Shading Accent 3" w:semiHidden="0" w:uiPriority="60" w:unhideWhenUsed="0"/>
+    <w:lsdException w:name="Light List Accent 3" w:semiHidden="0" w:uiPriority="61" w:unhideWhenUsed="0"/>
+    <w:lsdException w:name="Light Grid Accent 3" w:semiHidden="0" w:uiPriority="62" w:unhideWhenUsed="0"/>
+    <w:lsdException w:name="Medium Shading 1 Accent 3" w:semiHidden="0" w:uiPriority="63" w:unhideWhenUsed="0"/>
+    <w:lsdException w:name="Medium Shading 2 Accent 3" w:semiHidden="0" w:uiPriority="64" w:unhideWhenUsed="0"/>
+    <w:lsdException w:name="Medium List 1 Accent 3" w:semiHidden="0" w:uiPriority="65" w:unhideWhenUsed="0"/>
+    <w:lsdException w:name="Medium List 2 Accent 3" w:semiHidden="0" w:uiPriority="66" w:unhideWhenUsed="0"/>
+    <w:lsdException w:name="Medium Grid 1 Accent 3" w:semiHidden="0" w:uiPriority="67" w:unhideWhenUsed="0"/>
+    <w:lsdException w:name="Medium Grid 2 Accent 3" w:semiHidden="0" w:uiPriority="68" w:unhideWhenUsed="0"/>
+    <w:lsdException w:name="Medium Grid 3 Accent 3" w:semiHidden="0" w:uiPriority="69" w:unhideWhenUsed="0"/>
+    <w:lsdException w:name="Dark List Accent 3" w:semiHidden="0" w:uiPriority="70" w:unhideWhenUsed="0"/>
+    <w:lsdException w:name="Colorful Shading Accent 3" w:semiHidden="0" w:uiPriority="71" w:unhideWhenUsed="0"/>
+    <w:lsdException w:name="Colorful List Accent 3" w:semiHidden="0" w:uiPriority="72" w:unhideWhenUsed="0"/>
+    <w:lsdException w:name="Colorful Grid Accent 3" w:semiHidden="0" w:uiPriority="73" w:unhideWhenUsed="0"/>
+    <w:lsdException w:name="Light Shading Accent 4" w:semiHidden="0" w:uiPriority="60" w:unhideWhenUsed="0"/>
+    <w:lsdException w:name="Light List Accent 4" w:semiHidden="0" w:uiPriority="61" w:unhideWhenUsed="0"/>
+    <w:lsdException w:name="Light Grid Accent 4" w:semiHidden="0" w:uiPriority="62" w:unhideWhenUsed="0"/>
+    <w:lsdException w:name="Medium Shading 1 Accent 4" w:semiHidden="0" w:uiPriority="63" w:unhideWhenUsed="0"/>
+    <w:lsdException w:name="Medium Shading 2 Accent 4" w:semiHidden="0" w:uiPriority="64" w:unhideWhenUsed="0"/>
+    <w:lsdException w:name="Medium List 1 Accent 4" w:semiHidden="0" w:uiPriority="65" w:unhideWhenUsed="0"/>
+    <w:lsdException w:name="Medium List 2 Accent 4" w:semiHidden="0" w:uiPriority="66" w:unhideWhenUsed="0"/>
+    <w:lsdException w:name="Medium Grid 1 Accent 4" w:semiHidden="0" w:uiPriority="67" w:unhideWhenUsed="0"/>
+    <w:lsdException w:name="Medium Grid 2 Accent 4" w:semiHidden="0" w:uiPriority="68" w:unhideWhenUsed="0"/>
+    <w:lsdException w:name="Medium Grid 3 Accent 4" w:semiHidden="0" w:uiPriority="69" w:unhideWhenUsed="0"/>
+    <w:lsdException w:name="Dark List Accent 4" w:semiHidden="0" w:uiPriority="70" w:unhideWhenUsed="0"/>
+    <w:lsdException w:name="Colorful Shading Accent 4" w:semiHidden="0" w:uiPriority="71" w:unhideWhenUsed="0"/>
+    <w:lsdException w:name="Colorful List Accent 4" w:semiHidden="0" w:uiPriority="72" w:unhideWhenUsed="0"/>
+    <w:lsdException w:name="Colorful Grid Accent 4" w:semiHidden="0" w:uiPriority="73" w:unhideWhenUsed="0"/>
+    <w:lsdException w:name="Light Shading Accent 5" w:semiHidden="0" w:uiPriority="60" w:unhideWhenUsed="0"/>
+    <w:lsdException w:name="Light List Accent 5" w:semiHidden="0" w:uiPriority="61" w:unhideWhenUsed="0"/>
+    <w:lsdException w:name="Light Grid Accent 5" w:semiHidden="0" w:uiPriority="62" w:unhideWhenUsed="0"/>
+    <w:lsdException w:name="Medium Shading 1 Accent 5" w:semiHidden="0" w:uiPriority="63" w:unhideWhenUsed="0"/>
+    <w:lsdException w:name="Medium Shading 2 Accent 5" w:semiHidden="0" w:uiPriority="64" w:unhideWhenUsed="0"/>
+    <w:lsdException w:name="Medium List 1 Accent 5" w:semiHidden="0" w:uiPriority="65" w:unhideWhenUsed="0"/>
+    <w:lsdException w:name="Medium List 2 Accent 5" w:semiHidden="0" w:uiPriority="66" w:unhideWhenUsed="0"/>
+    <w:lsdException w:name="Medium Grid 1 Accent 5" w:semiHidden="0" w:uiPriority="67" w:unhideWhenUsed="0"/>
+    <w:lsdException w:name="Medium Grid 2 Accent 5" w:semiHidden="0" w:uiPriority="68" w:unhideWhenUsed="0"/>
+    <w:lsdException w:name="Medium Grid 3 Accent 5" w:semiHidden="0" w:uiPriority="69" w:unhideWhenUsed="0"/>
+    <w:lsdException w:name="Dark List Accent 5" w:semiHidden="0" w:uiPriority="70" w:unhideWhenUsed="0"/>
+    <w:lsdException w:name="Colorful Shading Accent 5" w:semiHidden="0" w:uiPriority="71" w:unhideWhenUsed="0"/>
+    <w:lsdException w:name="Colorful List Accent 5" w:semiHidden="0" w:uiPriority="72" w:unhideWhenUsed="0"/>
+    <w:lsdException w:name="Colorful Grid Accent 5" w:semiHidden="0" w:uiPriority="73" w:unhideWhenUsed="0"/>
+    <w:lsdException w:name="Light Shading Accent 6" w:semiHidden="0" w:uiPriority="60" w:unhideWhenUsed="0"/>
+    <w:lsdException w:name="Light List Accent 6" w:semiHidden="0" w:uiPriority="61" w:unhideWhenUsed="0"/>
+    <w:lsdException w:name="Light Grid Accent 6" w:semiHidden="0" w:uiPriority="62" w:unhideWhenUsed="0"/>
+    <w:lsdException w:name="Medium Shading 1 Accent 6" w:semiHidden="0" w:uiPriority="63" w:unhideWhenUsed="0"/>
+    <w:lsdException w:name="Medium Shading 2 Accent 6" w:semiHidden="0" w:uiPriority="64" w:unhideWhenUsed="0"/>
+    <w:lsdException w:name="Medium List 1 Accent 6" w:semiHidden="0" w:uiPriority="65" w:unhideWhenUsed="0"/>
+    <w:lsdException w:name="Medium List 2 Accent 6" w:semiHidden="0" w:uiPriority="66" w:unhideWhenUsed="0"/>
+    <w:lsdException w:name="Medium Grid 1 Accent 6" w:semiHidden="0" w:uiPriority="67" w:unhideWhenUsed="0"/>
+    <w:lsdException w:name="Medium Grid 2 Accent 6" w:semiHidden="0" w:uiPriority="68" w:unhideWhenUsed="0"/>
+    <w:lsdException w:name="Medium Grid 3 Accent 6" w:semiHidden="0" w:uiPriority="69" w:unhideWhenUsed="0"/>
+    <w:lsdException w:name="Dark List Accent 6" w:semiHidden="0" w:uiPriority="70" w:unhideWhenUsed="0"/>
+    <w:lsdException w:name="Colorful Shading Accent 6" w:semiHidden="0" w:uiPriority="71" w:unhideWhenUsed="0"/>
+    <w:lsdException w:name="Colorful List Accent 6" w:semiHidden="0" w:uiPriority="72" w:unhideWhenUsed="0"/>
+    <w:lsdException w:name="Colorful Grid Accent 6" w:semiHidden="0" w:uiPriority="73" w:unhideWhenUsed="0"/>
+    <w:lsdException w:name="Subtle Emphasis" w:semiHidden="0" w:uiPriority="19" w:unhideWhenUsed="0" w:qFormat="1"/>
+    <w:lsdException w:name="Intense Emphasis" w:semiHidden="0" w:uiPriority="21" w:unhideWhenUsed="0" w:qFormat="1"/>
+    <w:lsdException w:name="Subtle Reference" w:semiHidden="0" w:uiPriority="31" w:unhideWhenUsed="0" w:qFormat="1"/>
+    <w:lsdException w:name="Intense Reference" w:semiHidden="0" w:uiPriority="32" w:unhideWhenUsed="0" w:qFormat="1"/>
+    <w:lsdException w:name="Book Title" w:semiHidden="0" w:uiPriority="33" w:unhideWhenUsed="0" w:qFormat="1"/>
+    <w:lsdException w:name="Bibliography" w:uiPriority="37"/>
+    <w:lsdException w:name="TOC Heading" w:uiPriority="39" w:qFormat="1"/>
   </w:latentStyles>
   <w:style w:type="paragraph" w:default="1" w:styleId="Normal">
     <w:name w:val="Normal"/>

</xml_diff>